<commit_message>
More formatting changes to word file
</commit_message>
<xml_diff>
--- a/resume.docx
+++ b/resume.docx
@@ -10,367 +10,21 @@
         <mc:AlternateContent>
           <mc:Choice Requires="wps">
             <w:drawing>
-              <wp:anchor distT="0" distB="0" distL="114300" distR="114300" simplePos="0" relativeHeight="251676672" behindDoc="0" locked="0" layoutInCell="1" allowOverlap="1" wp14:anchorId="04EDA952" wp14:editId="262F9432">
+              <wp:anchor distT="0" distB="0" distL="114300" distR="114300" simplePos="0" relativeHeight="251679744" behindDoc="0" locked="0" layoutInCell="1" allowOverlap="1" wp14:anchorId="772249AE" wp14:editId="128EE707">
                 <wp:simplePos x="0" y="0"/>
                 <wp:positionH relativeFrom="page">
-                  <wp:posOffset>2254250</wp:posOffset>
+                  <wp:posOffset>684530</wp:posOffset>
                 </wp:positionH>
                 <wp:positionV relativeFrom="page">
-                  <wp:posOffset>3503930</wp:posOffset>
+                  <wp:posOffset>5601970</wp:posOffset>
                 </wp:positionV>
-                <wp:extent cx="4833620" cy="2922270"/>
-                <wp:effectExtent l="0" t="0" r="0" b="0"/>
-                <wp:wrapThrough wrapText="bothSides">
-                  <wp:wrapPolygon edited="0">
-                    <wp:start x="114" y="0"/>
-                    <wp:lineTo x="114" y="21403"/>
-                    <wp:lineTo x="21339" y="21403"/>
-                    <wp:lineTo x="21339" y="0"/>
-                    <wp:lineTo x="114" y="0"/>
-                  </wp:wrapPolygon>
-                </wp:wrapThrough>
-                <wp:docPr id="6" name="Text Box 6"/>
-                <wp:cNvGraphicFramePr/>
-                <a:graphic xmlns:a="http://schemas.openxmlformats.org/drawingml/2006/main">
-                  <a:graphicData uri="http://schemas.microsoft.com/office/word/2010/wordprocessingShape">
-                    <wps:wsp>
-                      <wps:cNvSpPr txBox="1"/>
-                      <wps:spPr>
-                        <a:xfrm>
-                          <a:off x="0" y="0"/>
-                          <a:ext cx="4833620" cy="2922270"/>
-                        </a:xfrm>
-                        <a:prstGeom prst="rect">
-                          <a:avLst/>
-                        </a:prstGeom>
-                        <a:noFill/>
-                        <a:ln>
-                          <a:noFill/>
-                        </a:ln>
-                        <a:effectLst/>
-                        <a:extLst>
-                          <a:ext uri="{C572A759-6A51-4108-AA02-DFA0A04FC94B}">
-                            <ma14:wrappingTextBoxFlag xmlns:ma14="http://schemas.microsoft.com/office/mac/drawingml/2011/main" val="1"/>
-                          </a:ext>
-                        </a:extLst>
-                      </wps:spPr>
-                      <wps:style>
-                        <a:lnRef idx="0">
-                          <a:schemeClr val="accent1"/>
-                        </a:lnRef>
-                        <a:fillRef idx="0">
-                          <a:schemeClr val="accent1"/>
-                        </a:fillRef>
-                        <a:effectRef idx="0">
-                          <a:schemeClr val="accent1"/>
-                        </a:effectRef>
-                        <a:fontRef idx="minor">
-                          <a:schemeClr val="dk1"/>
-                        </a:fontRef>
-                      </wps:style>
-                      <wps:txbx>
-                        <w:txbxContent>
-                          <w:p>
-                            <w:pPr>
-                              <w:rPr>
-                                <w:sz w:val="22"/>
-                              </w:rPr>
-                            </w:pPr>
-                            <w:r>
-                              <w:rPr>
-                                <w:sz w:val="22"/>
-                              </w:rPr>
-                              <w:t>After picking up Ruby on Rails in the summer of 2012, I’ve helped</w:t>
-                            </w:r>
-                            <w:r>
-                              <w:rPr>
-                                <w:sz w:val="22"/>
-                              </w:rPr>
-                              <w:t xml:space="preserve"> several companies get their projects off the ground</w:t>
-                            </w:r>
-                            <w:r>
-                              <w:rPr>
-                                <w:sz w:val="22"/>
-                              </w:rPr>
-                              <w:t>. Here are a few:</w:t>
-                            </w:r>
-                          </w:p>
-                          <w:p>
-                            <w:pPr>
-                              <w:pStyle w:val="Heading1"/>
-                            </w:pPr>
-                            <w:r>
-                              <w:t xml:space="preserve">Carbon Cash </w:t>
-                            </w:r>
-                            <w:r>
-                              <w:t xml:space="preserve">API </w:t>
-                            </w:r>
-                            <w:r>
-                              <w:t>(</w:t>
-                            </w:r>
-                            <w:r>
-                              <w:rPr>
-                                <w:color w:val="DE430E"/>
-                              </w:rPr>
-                              <w:t>carboncash.co</w:t>
-                            </w:r>
-                            <w:r>
-                              <w:t>)</w:t>
-                            </w:r>
-                          </w:p>
-                          <w:p>
-                            <w:pPr>
-                              <w:rPr>
-                                <w:sz w:val="22"/>
-                              </w:rPr>
-                            </w:pPr>
-                            <w:r>
-                              <w:rPr>
-                                <w:sz w:val="22"/>
-                              </w:rPr>
-                              <w:t xml:space="preserve">The Carbon Cash team </w:t>
-                            </w:r>
-                            <w:r>
-                              <w:rPr>
-                                <w:sz w:val="22"/>
-                              </w:rPr>
-                              <w:t xml:space="preserve">is working hard to raise energy awareness and reward sustainable habits on college campuses. </w:t>
-                            </w:r>
-                            <w:r>
-                              <w:rPr>
-                                <w:sz w:val="22"/>
-                              </w:rPr>
-                              <w:t xml:space="preserve">asked me to help them implement an API backend in Rails for their iOS and Ember apps. </w:t>
-                            </w:r>
-                            <w:r>
-                              <w:rPr>
-                                <w:sz w:val="22"/>
-                              </w:rPr>
-                              <w:t xml:space="preserve">In addition to fetching and processing </w:t>
-                            </w:r>
-                            <w:r>
-                              <w:rPr>
-                                <w:sz w:val="22"/>
-                              </w:rPr>
-                              <w:t>data from users’ power companies</w:t>
-                            </w:r>
-                            <w:r>
-                              <w:rPr>
-                                <w:sz w:val="22"/>
-                              </w:rPr>
-                              <w:t>, the application keeps track of a complex system of rewards that can be redeemed at local businesses.</w:t>
-                            </w:r>
-                          </w:p>
-                          <w:p>
-                            <w:pPr>
-                              <w:pStyle w:val="Heading1"/>
-                            </w:pPr>
-                            <w:r>
-                              <w:t>Accupac Vendor Portal (</w:t>
-                            </w:r>
-                            <w:r>
-                              <w:rPr>
-                                <w:color w:val="DE430E"/>
-                              </w:rPr>
-                              <w:t>vendorportal.accupac.com</w:t>
-                            </w:r>
-                            <w:r>
-                              <w:t>)</w:t>
-                            </w:r>
-                          </w:p>
-                          <w:p>
-                            <w:pPr>
-                              <w:rPr>
-                                <w:sz w:val="22"/>
-                              </w:rPr>
-                            </w:pPr>
-                            <w:r>
-                              <w:rPr>
-                                <w:sz w:val="22"/>
-                              </w:rPr>
-                              <w:t xml:space="preserve">Accupac, a contract manufacturing company, interacts with many raw materials vendors during the production process. The vendor portal adapts Accupac’s legacy data to help them communicate their needs with their vendors, to ensure that they meet their quota each month. </w:t>
-                            </w:r>
-                          </w:p>
-                        </w:txbxContent>
-                      </wps:txbx>
-                      <wps:bodyPr rot="0" spcFirstLastPara="0" vertOverflow="overflow" horzOverflow="overflow" vert="horz" wrap="square" lIns="91440" tIns="45720" rIns="91440" bIns="45720" numCol="1" spcCol="0" rtlCol="0" fromWordArt="0" anchor="t" anchorCtr="0" forceAA="0" compatLnSpc="1">
-                        <a:prstTxWarp prst="textNoShape">
-                          <a:avLst/>
-                        </a:prstTxWarp>
-                        <a:noAutofit/>
-                      </wps:bodyPr>
-                    </wps:wsp>
-                  </a:graphicData>
-                </a:graphic>
-                <wp14:sizeRelH relativeFrom="margin">
-                  <wp14:pctWidth>0</wp14:pctWidth>
-                </wp14:sizeRelH>
-                <wp14:sizeRelV relativeFrom="margin">
-                  <wp14:pctHeight>0</wp14:pctHeight>
-                </wp14:sizeRelV>
-              </wp:anchor>
-            </w:drawing>
-          </mc:Choice>
-          <mc:Fallback>
-            <w:pict>
-              <v:shapetype id="_x0000_t202" coordsize="21600,21600" o:spt="202" path="m0,0l0,21600,21600,21600,21600,0xe">
-                <v:stroke joinstyle="miter"/>
-                <v:path gradientshapeok="t" o:connecttype="rect"/>
-              </v:shapetype>
-              <v:shape id="Text Box 6" o:spid="_x0000_s1026" type="#_x0000_t202" style="position:absolute;margin-left:177.5pt;margin-top:275.9pt;width:380.6pt;height:230.1pt;z-index:251676672;visibility:visible;mso-wrap-style:square;mso-width-percent:0;mso-height-percent:0;mso-wrap-distance-left:9pt;mso-wrap-distance-top:0;mso-wrap-distance-right:9pt;mso-wrap-distance-bottom:0;mso-position-horizontal:absolute;mso-position-horizontal-relative:page;mso-position-vertical:absolute;mso-position-vertical-relative:page;mso-width-percent:0;mso-height-percent:0;mso-width-relative:margin;mso-height-relative:margin;v-text-anchor:top" o:gfxdata="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" mv:complextextbox="1" filled="f" stroked="f">
-                <v:textbox>
-                  <w:txbxContent>
-                    <w:p>
-                      <w:pPr>
-                        <w:rPr>
-                          <w:sz w:val="22"/>
-                        </w:rPr>
-                      </w:pPr>
-                      <w:r>
-                        <w:rPr>
-                          <w:sz w:val="22"/>
-                        </w:rPr>
-                        <w:t>After picking up Ruby on Rails in the summer of 2012, I’ve helped</w:t>
-                      </w:r>
-                      <w:r>
-                        <w:rPr>
-                          <w:sz w:val="22"/>
-                        </w:rPr>
-                        <w:t xml:space="preserve"> several companies get their projects off the ground</w:t>
-                      </w:r>
-                      <w:r>
-                        <w:rPr>
-                          <w:sz w:val="22"/>
-                        </w:rPr>
-                        <w:t>. Here are a few:</w:t>
-                      </w:r>
-                    </w:p>
-                    <w:p>
-                      <w:pPr>
-                        <w:pStyle w:val="Heading1"/>
-                      </w:pPr>
-                      <w:r>
-                        <w:t xml:space="preserve">Carbon Cash </w:t>
-                      </w:r>
-                      <w:r>
-                        <w:t xml:space="preserve">API </w:t>
-                      </w:r>
-                      <w:r>
-                        <w:t>(</w:t>
-                      </w:r>
-                      <w:r>
-                        <w:rPr>
-                          <w:color w:val="DE430E"/>
-                        </w:rPr>
-                        <w:t>carboncash.co</w:t>
-                      </w:r>
-                      <w:r>
-                        <w:t>)</w:t>
-                      </w:r>
-                    </w:p>
-                    <w:p>
-                      <w:pPr>
-                        <w:rPr>
-                          <w:sz w:val="22"/>
-                        </w:rPr>
-                      </w:pPr>
-                      <w:r>
-                        <w:rPr>
-                          <w:sz w:val="22"/>
-                        </w:rPr>
-                        <w:t xml:space="preserve">The Carbon Cash team </w:t>
-                      </w:r>
-                      <w:r>
-                        <w:rPr>
-                          <w:sz w:val="22"/>
-                        </w:rPr>
-                        <w:t xml:space="preserve">is working hard to raise energy awareness and reward sustainable habits on college campuses. </w:t>
-                      </w:r>
-                      <w:r>
-                        <w:rPr>
-                          <w:sz w:val="22"/>
-                        </w:rPr>
-                        <w:t xml:space="preserve">asked me to help them implement an API backend in Rails for their iOS and Ember apps. </w:t>
-                      </w:r>
-                      <w:r>
-                        <w:rPr>
-                          <w:sz w:val="22"/>
-                        </w:rPr>
-                        <w:t xml:space="preserve">In addition to fetching and processing </w:t>
-                      </w:r>
-                      <w:r>
-                        <w:rPr>
-                          <w:sz w:val="22"/>
-                        </w:rPr>
-                        <w:t>data from users’ power companies</w:t>
-                      </w:r>
-                      <w:r>
-                        <w:rPr>
-                          <w:sz w:val="22"/>
-                        </w:rPr>
-                        <w:t>, the application keeps track of a complex system of rewards that can be redeemed at local businesses.</w:t>
-                      </w:r>
-                    </w:p>
-                    <w:p>
-                      <w:pPr>
-                        <w:pStyle w:val="Heading1"/>
-                      </w:pPr>
-                      <w:r>
-                        <w:t>Accupac Vendor Portal (</w:t>
-                      </w:r>
-                      <w:r>
-                        <w:rPr>
-                          <w:color w:val="DE430E"/>
-                        </w:rPr>
-                        <w:t>vendorportal.accupac.com</w:t>
-                      </w:r>
-                      <w:r>
-                        <w:t>)</w:t>
-                      </w:r>
-                    </w:p>
-                    <w:p>
-                      <w:pPr>
-                        <w:rPr>
-                          <w:sz w:val="22"/>
-                        </w:rPr>
-                      </w:pPr>
-                      <w:r>
-                        <w:rPr>
-                          <w:sz w:val="22"/>
-                        </w:rPr>
-                        <w:t xml:space="preserve">Accupac, a contract manufacturing company, interacts with many raw materials vendors during the production process. The vendor portal adapts Accupac’s legacy data to help them communicate their needs with their vendors, to ensure that they meet their quota each month. </w:t>
-                      </w:r>
-                    </w:p>
-                  </w:txbxContent>
-                </v:textbox>
-                <w10:wrap type="through" anchorx="page" anchory="page"/>
-              </v:shape>
-            </w:pict>
-          </mc:Fallback>
-        </mc:AlternateContent>
-      </w:r>
-      <w:r>
-        <w:rPr>
-          <w:noProof/>
-        </w:rPr>
-        <mc:AlternateContent>
-          <mc:Choice Requires="wps">
-            <w:drawing>
-              <wp:anchor distT="0" distB="0" distL="114300" distR="114300" simplePos="0" relativeHeight="251679744" behindDoc="0" locked="0" layoutInCell="1" allowOverlap="1" wp14:anchorId="772249AE" wp14:editId="1DD241B6">
-                <wp:simplePos x="0" y="0"/>
-                <wp:positionH relativeFrom="page">
-                  <wp:posOffset>685800</wp:posOffset>
-                </wp:positionH>
-                <wp:positionV relativeFrom="page">
-                  <wp:posOffset>6426200</wp:posOffset>
-                </wp:positionV>
-                <wp:extent cx="1567180" cy="799465"/>
-                <wp:effectExtent l="0" t="0" r="0" b="13335"/>
+                <wp:extent cx="1567180" cy="741680"/>
+                <wp:effectExtent l="0" t="0" r="0" b="20320"/>
                 <wp:wrapThrough wrapText="bothSides">
                   <wp:wrapPolygon edited="0">
                     <wp:start x="0" y="0"/>
-                    <wp:lineTo x="0" y="21274"/>
-                    <wp:lineTo x="21005" y="21274"/>
+                    <wp:lineTo x="0" y="21452"/>
+                    <wp:lineTo x="21005" y="21452"/>
                     <wp:lineTo x="21005" y="0"/>
                     <wp:lineTo x="0" y="0"/>
                   </wp:wrapPolygon>
@@ -384,7 +38,7 @@
                       <wps:spPr>
                         <a:xfrm>
                           <a:off x="0" y="0"/>
-                          <a:ext cx="1567180" cy="799465"/>
+                          <a:ext cx="1567180" cy="741680"/>
                         </a:xfrm>
                         <a:prstGeom prst="rect">
                           <a:avLst/>
@@ -419,7 +73,6 @@
                           <w:p>
                             <w:pPr>
                               <w:pStyle w:val="Heading1"/>
-                              <w:jc w:val="right"/>
                             </w:pPr>
                             <w:r>
                               <w:t>Microsoft Internship</w:t>
@@ -455,13 +108,16 @@
           </mc:Choice>
           <mc:Fallback>
             <w:pict>
-              <v:shape id="Text Box 7" o:spid="_x0000_s1027" type="#_x0000_t202" style="position:absolute;margin-left:54pt;margin-top:506pt;width:123.4pt;height:62.95pt;z-index:251679744;visibility:visible;mso-wrap-style:square;mso-width-percent:0;mso-height-percent:0;mso-wrap-distance-left:9pt;mso-wrap-distance-top:0;mso-wrap-distance-right:9pt;mso-wrap-distance-bottom:0;mso-position-horizontal:absolute;mso-position-horizontal-relative:page;mso-position-vertical:absolute;mso-position-vertical-relative:page;mso-width-percent:0;mso-height-percent:0;mso-width-relative:margin;mso-height-relative:margin;v-text-anchor:top" o:gfxdata="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" mv:complextextbox="1" filled="f" stroked="f">
+              <v:shapetype id="_x0000_t202" coordsize="21600,21600" o:spt="202" path="m0,0l0,21600,21600,21600,21600,0xe">
+                <v:stroke joinstyle="miter"/>
+                <v:path gradientshapeok="t" o:connecttype="rect"/>
+              </v:shapetype>
+              <v:shape id="Text Box 7" o:spid="_x0000_s1026" type="#_x0000_t202" style="position:absolute;margin-left:53.9pt;margin-top:441.1pt;width:123.4pt;height:58.4pt;z-index:251679744;visibility:visible;mso-wrap-style:square;mso-width-percent:0;mso-height-percent:0;mso-wrap-distance-left:9pt;mso-wrap-distance-top:0;mso-wrap-distance-right:9pt;mso-wrap-distance-bottom:0;mso-position-horizontal:absolute;mso-position-horizontal-relative:page;mso-position-vertical:absolute;mso-position-vertical-relative:page;mso-width-percent:0;mso-height-percent:0;mso-width-relative:margin;mso-height-relative:margin;v-text-anchor:top" o:gfxdata="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" mv:complextextbox="1" filled="f" stroked="f">
                 <v:textbox inset="0,0,,0">
                   <w:txbxContent>
                     <w:p>
                       <w:pPr>
                         <w:pStyle w:val="Heading1"/>
-                        <w:jc w:val="right"/>
                       </w:pPr>
                       <w:r>
                         <w:t>Microsoft Internship</w:t>
@@ -490,21 +146,21 @@
         <mc:AlternateContent>
           <mc:Choice Requires="wps">
             <w:drawing>
-              <wp:anchor distT="0" distB="0" distL="114300" distR="114300" simplePos="0" relativeHeight="251684864" behindDoc="0" locked="0" layoutInCell="1" allowOverlap="1" wp14:anchorId="508F067D" wp14:editId="69528557">
+              <wp:anchor distT="0" distB="0" distL="114300" distR="114300" simplePos="0" relativeHeight="251684864" behindDoc="0" locked="0" layoutInCell="1" allowOverlap="1" wp14:anchorId="508F067D" wp14:editId="2395F12A">
                 <wp:simplePos x="0" y="0"/>
                 <wp:positionH relativeFrom="page">
-                  <wp:posOffset>2254250</wp:posOffset>
+                  <wp:posOffset>2251710</wp:posOffset>
                 </wp:positionH>
                 <wp:positionV relativeFrom="page">
-                  <wp:posOffset>7493000</wp:posOffset>
+                  <wp:posOffset>7190740</wp:posOffset>
                 </wp:positionV>
-                <wp:extent cx="4833620" cy="1790700"/>
-                <wp:effectExtent l="0" t="0" r="0" b="12700"/>
+                <wp:extent cx="4833620" cy="1637665"/>
+                <wp:effectExtent l="0" t="0" r="0" b="0"/>
                 <wp:wrapThrough wrapText="bothSides">
                   <wp:wrapPolygon edited="0">
                     <wp:start x="114" y="0"/>
-                    <wp:lineTo x="114" y="21447"/>
-                    <wp:lineTo x="21339" y="21447"/>
+                    <wp:lineTo x="114" y="21106"/>
+                    <wp:lineTo x="21339" y="21106"/>
                     <wp:lineTo x="21339" y="0"/>
                     <wp:lineTo x="114" y="0"/>
                   </wp:wrapPolygon>
@@ -518,7 +174,7 @@
                       <wps:spPr>
                         <a:xfrm>
                           <a:off x="0" y="0"/>
-                          <a:ext cx="4833620" cy="1790700"/>
+                          <a:ext cx="4833620" cy="1637665"/>
                         </a:xfrm>
                         <a:prstGeom prst="rect">
                           <a:avLst/>
@@ -552,15 +208,32 @@
                         <w:txbxContent>
                           <w:p>
                             <w:pPr>
-                              <w:spacing w:before="80"/>
+                              <w:rPr>
+                                <w:sz w:val="22"/>
+                              </w:rPr>
                             </w:pPr>
                             <w:r>
-                              <w:t>Working with many different teams and development environments has taught me to be opinionated when it comes to code. I value readability and maintainability above all else. After rock climbing, my second-favorite pastime is refactoring. All of my projects are driven by tests – not only to prevent regression, but because good tests lead to well-architected software. At the same time, I love thinking about user interfaces, and ensuring that my apps are as satisfying to use as they are to write.</w:t>
+                              <w:rPr>
+                                <w:sz w:val="22"/>
+                              </w:rPr>
+                              <w:t xml:space="preserve">Working with many different teams and development environments has taught me to be opinionated when it comes to code. I value readability and maintainability above all else. After rock climbing, my second-favorite pastime is refactoring. All of my projects are driven by tests – not only to prevent regression, but because good tests lead to well-architected software. At the same time, I love thinking about </w:t>
+                            </w:r>
+                            <w:r>
+                              <w:rPr>
+                                <w:sz w:val="22"/>
+                              </w:rPr>
+                              <w:t>my users’ experience</w:t>
+                            </w:r>
+                            <w:r>
+                              <w:rPr>
+                                <w:sz w:val="22"/>
+                              </w:rPr>
+                              <w:t>, and ensuring that my apps are as satisfying to use as they are to write.</w:t>
                             </w:r>
                           </w:p>
                         </w:txbxContent>
                       </wps:txbx>
-                      <wps:bodyPr rot="0" spcFirstLastPara="0" vertOverflow="overflow" horzOverflow="overflow" vert="horz" wrap="square" lIns="91440" tIns="45720" rIns="91440" bIns="45720" numCol="1" spcCol="0" rtlCol="0" fromWordArt="0" anchor="t" anchorCtr="0" forceAA="0" compatLnSpc="1">
+                      <wps:bodyPr rot="0" spcFirstLastPara="0" vertOverflow="overflow" horzOverflow="overflow" vert="horz" wrap="square" lIns="91440" tIns="64008" rIns="91440" bIns="45720" numCol="1" spcCol="0" rtlCol="0" fromWordArt="0" anchor="t" anchorCtr="0" forceAA="0" compatLnSpc="1">
                         <a:prstTxWarp prst="textNoShape">
                           <a:avLst/>
                         </a:prstTxWarp>
@@ -580,15 +253,32 @@
           </mc:Choice>
           <mc:Fallback>
             <w:pict>
-              <v:shape id="Text Box 11" o:spid="_x0000_s1028" type="#_x0000_t202" style="position:absolute;margin-left:177.5pt;margin-top:590pt;width:380.6pt;height:141pt;z-index:251684864;visibility:visible;mso-wrap-style:square;mso-width-percent:0;mso-height-percent:0;mso-wrap-distance-left:9pt;mso-wrap-distance-top:0;mso-wrap-distance-right:9pt;mso-wrap-distance-bottom:0;mso-position-horizontal:absolute;mso-position-horizontal-relative:page;mso-position-vertical:absolute;mso-position-vertical-relative:page;mso-width-percent:0;mso-height-percent:0;mso-width-relative:margin;mso-height-relative:margin;v-text-anchor:top" o:gfxdata="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" mv:complextextbox="1" filled="f" stroked="f">
-                <v:textbox>
+              <v:shape id="Text Box 11" o:spid="_x0000_s1027" type="#_x0000_t202" style="position:absolute;margin-left:177.3pt;margin-top:566.2pt;width:380.6pt;height:128.95pt;z-index:251684864;visibility:visible;mso-wrap-style:square;mso-width-percent:0;mso-height-percent:0;mso-wrap-distance-left:9pt;mso-wrap-distance-top:0;mso-wrap-distance-right:9pt;mso-wrap-distance-bottom:0;mso-position-horizontal:absolute;mso-position-horizontal-relative:page;mso-position-vertical:absolute;mso-position-vertical-relative:page;mso-width-percent:0;mso-height-percent:0;mso-width-relative:margin;mso-height-relative:margin;v-text-anchor:top" o:gfxdata="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" mv:complextextbox="1" filled="f" stroked="f">
+                <v:textbox inset=",5.04pt">
                   <w:txbxContent>
                     <w:p>
                       <w:pPr>
-                        <w:spacing w:before="80"/>
+                        <w:rPr>
+                          <w:sz w:val="22"/>
+                        </w:rPr>
                       </w:pPr>
                       <w:r>
-                        <w:t>Working with many different teams and development environments has taught me to be opinionated when it comes to code. I value readability and maintainability above all else. After rock climbing, my second-favorite pastime is refactoring. All of my projects are driven by tests – not only to prevent regression, but because good tests lead to well-architected software. At the same time, I love thinking about user interfaces, and ensuring that my apps are as satisfying to use as they are to write.</w:t>
+                        <w:rPr>
+                          <w:sz w:val="22"/>
+                        </w:rPr>
+                        <w:t xml:space="preserve">Working with many different teams and development environments has taught me to be opinionated when it comes to code. I value readability and maintainability above all else. After rock climbing, my second-favorite pastime is refactoring. All of my projects are driven by tests – not only to prevent regression, but because good tests lead to well-architected software. At the same time, I love thinking about </w:t>
+                      </w:r>
+                      <w:r>
+                        <w:rPr>
+                          <w:sz w:val="22"/>
+                        </w:rPr>
+                        <w:t>my users’ experience</w:t>
+                      </w:r>
+                      <w:r>
+                        <w:rPr>
+                          <w:sz w:val="22"/>
+                        </w:rPr>
+                        <w:t>, and ensuring that my apps are as satisfying to use as they are to write.</w:t>
                       </w:r>
                     </w:p>
                   </w:txbxContent>
@@ -604,28 +294,246 @@
           <w:noProof/>
         </w:rPr>
         <mc:AlternateContent>
-          <mc:Choice Requires="wps">
+          <mc:Choice Requires="wpg">
             <w:drawing>
-              <wp:anchor distT="0" distB="0" distL="114300" distR="114300" simplePos="0" relativeHeight="251682816" behindDoc="0" locked="0" layoutInCell="1" allowOverlap="1" wp14:anchorId="396D967F" wp14:editId="1215CC7D">
-                <wp:simplePos x="0" y="0"/>
+              <wp:anchor distT="0" distB="0" distL="114300" distR="114300" simplePos="1" relativeHeight="251682816" behindDoc="0" locked="0" layoutInCell="1" allowOverlap="1" wp14:anchorId="66BBD309" wp14:editId="29FDE495">
+                <wp:simplePos x="684530" y="7191375"/>
                 <wp:positionH relativeFrom="page">
-                  <wp:posOffset>687070</wp:posOffset>
+                  <wp:posOffset>684530</wp:posOffset>
                 </wp:positionH>
                 <wp:positionV relativeFrom="page">
-                  <wp:posOffset>7493000</wp:posOffset>
+                  <wp:posOffset>7191375</wp:posOffset>
                 </wp:positionV>
-                <wp:extent cx="1567180" cy="799465"/>
-                <wp:effectExtent l="0" t="0" r="0" b="13335"/>
+                <wp:extent cx="1567180" cy="608330"/>
+                <wp:effectExtent l="0" t="0" r="0" b="1270"/>
                 <wp:wrapThrough wrapText="bothSides">
                   <wp:wrapPolygon edited="0">
                     <wp:start x="0" y="0"/>
-                    <wp:lineTo x="0" y="21274"/>
-                    <wp:lineTo x="21005" y="21274"/>
+                    <wp:lineTo x="0" y="20743"/>
+                    <wp:lineTo x="21005" y="20743"/>
                     <wp:lineTo x="21005" y="0"/>
                     <wp:lineTo x="0" y="0"/>
                   </wp:wrapPolygon>
                 </wp:wrapThrough>
-                <wp:docPr id="10" name="Text Box 10"/>
+                <wp:docPr id="18" name="Group 18"/>
+                <wp:cNvGraphicFramePr/>
+                <a:graphic xmlns:a="http://schemas.openxmlformats.org/drawingml/2006/main">
+                  <a:graphicData uri="http://schemas.microsoft.com/office/word/2010/wordprocessingGroup">
+                    <wpg:wgp>
+                      <wpg:cNvGrpSpPr/>
+                      <wpg:grpSpPr>
+                        <a:xfrm>
+                          <a:off x="0" y="0"/>
+                          <a:ext cx="1567180" cy="608330"/>
+                          <a:chOff x="0" y="0"/>
+                          <a:chExt cx="1567180" cy="608330"/>
+                        </a:xfrm>
+                        <a:extLst>
+                          <a:ext uri="{0CCBE362-F206-4b92-989A-16890622DB6E}">
+                            <ma14:wrappingTextBoxFlag xmlns:ma14="http://schemas.microsoft.com/office/mac/drawingml/2011/main" val="1"/>
+                          </a:ext>
+                        </a:extLst>
+                      </wpg:grpSpPr>
+                      <wps:wsp>
+                        <wps:cNvPr id="10" name="Text Box 10"/>
+                        <wps:cNvSpPr txBox="1"/>
+                        <wps:spPr>
+                          <a:xfrm>
+                            <a:off x="0" y="0"/>
+                            <a:ext cx="1567180" cy="608330"/>
+                          </a:xfrm>
+                          <a:prstGeom prst="rect">
+                            <a:avLst/>
+                          </a:prstGeom>
+                          <a:noFill/>
+                          <a:ln>
+                            <a:noFill/>
+                          </a:ln>
+                          <a:effectLst/>
+                          <a:extLst>
+                            <a:ext uri="{C572A759-6A51-4108-AA02-DFA0A04FC94B}">
+                              <ma14:wrappingTextBoxFlag xmlns:ma14="http://schemas.microsoft.com/office/mac/drawingml/2011/main" val="1"/>
+                            </a:ext>
+                          </a:extLst>
+                        </wps:spPr>
+                        <wps:style>
+                          <a:lnRef idx="0">
+                            <a:schemeClr val="accent1"/>
+                          </a:lnRef>
+                          <a:fillRef idx="0">
+                            <a:schemeClr val="accent1"/>
+                          </a:fillRef>
+                          <a:effectRef idx="0">
+                            <a:schemeClr val="accent1"/>
+                          </a:effectRef>
+                          <a:fontRef idx="minor">
+                            <a:schemeClr val="dk1"/>
+                          </a:fontRef>
+                        </wps:style>
+                        <wps:bodyPr rot="0" spcFirstLastPara="0" vertOverflow="overflow" horzOverflow="overflow" vert="horz" wrap="square" lIns="0" tIns="0" rIns="91440" bIns="0" numCol="1" spcCol="0" rtlCol="0" fromWordArt="0" anchor="t" anchorCtr="0" forceAA="0" compatLnSpc="1">
+                          <a:prstTxWarp prst="textNoShape">
+                            <a:avLst/>
+                          </a:prstTxWarp>
+                          <a:noAutofit/>
+                        </wps:bodyPr>
+                      </wps:wsp>
+                      <wps:wsp>
+                        <wps:cNvPr id="4" name="Text Box 4"/>
+                        <wps:cNvSpPr txBox="1"/>
+                        <wps:spPr>
+                          <a:xfrm>
+                            <a:off x="0" y="0"/>
+                            <a:ext cx="1475740" cy="288290"/>
+                          </a:xfrm>
+                          <a:prstGeom prst="rect">
+                            <a:avLst/>
+                          </a:prstGeom>
+                          <a:noFill/>
+                          <a:ln>
+                            <a:noFill/>
+                          </a:ln>
+                          <a:effectLst/>
+                          <a:extLst>
+                            <a:ext uri="{C572A759-6A51-4108-AA02-DFA0A04FC94B}">
+                              <ma14:wrappingTextBoxFlag xmlns:ma14="http://schemas.microsoft.com/office/mac/drawingml/2011/main"/>
+                            </a:ext>
+                          </a:extLst>
+                        </wps:spPr>
+                        <wps:txbx id="3">
+                          <w:txbxContent>
+                            <w:p>
+                              <w:pPr>
+                                <w:pStyle w:val="Heading1"/>
+                              </w:pPr>
+                              <w:r>
+                                <w:t xml:space="preserve">Bottom </w:t>
+                              </w:r>
+                              <w:r>
+                                <w:t>Line</w:t>
+                              </w:r>
+                            </w:p>
+                            <w:p>
+                              <w:pPr>
+                                <w:jc w:val="right"/>
+                              </w:pPr>
+                              <w:r>
+                                <w:t>A quick word</w:t>
+                              </w:r>
+                            </w:p>
+                          </w:txbxContent>
+                        </wps:txbx>
+                        <wps:bodyPr rot="0" spcFirstLastPara="0" vertOverflow="overflow" horzOverflow="overflow" vert="horz" wrap="square" lIns="0" tIns="0" rIns="0" bIns="0" numCol="1" spcCol="0" rtlCol="0" fromWordArt="0" anchor="t" anchorCtr="0" forceAA="0" compatLnSpc="1">
+                          <a:prstTxWarp prst="textNoShape">
+                            <a:avLst/>
+                          </a:prstTxWarp>
+                          <a:noAutofit/>
+                        </wps:bodyPr>
+                      </wps:wsp>
+                      <wps:wsp>
+                        <wps:cNvPr id="15" name="Text Box 15"/>
+                        <wps:cNvSpPr txBox="1"/>
+                        <wps:spPr>
+                          <a:xfrm>
+                            <a:off x="0" y="287020"/>
+                            <a:ext cx="1475740" cy="184150"/>
+                          </a:xfrm>
+                          <a:prstGeom prst="rect">
+                            <a:avLst/>
+                          </a:prstGeom>
+                          <a:noFill/>
+                          <a:ln>
+                            <a:noFill/>
+                          </a:ln>
+                          <a:effectLst/>
+                          <a:extLst>
+                            <a:ext uri="{C572A759-6A51-4108-AA02-DFA0A04FC94B}">
+                              <ma14:wrappingTextBoxFlag xmlns:ma14="http://schemas.microsoft.com/office/mac/drawingml/2011/main"/>
+                            </a:ext>
+                          </a:extLst>
+                        </wps:spPr>
+                        <wps:linkedTxbx id="3" seq="1"/>
+                        <wps:bodyPr rot="0" spcFirstLastPara="0" vertOverflow="overflow" horzOverflow="overflow" vert="horz" wrap="square" lIns="0" tIns="0" rIns="0" bIns="0" numCol="1" spcCol="0" rtlCol="0" fromWordArt="0" anchor="t" anchorCtr="0" forceAA="0" compatLnSpc="1">
+                          <a:prstTxWarp prst="textNoShape">
+                            <a:avLst/>
+                          </a:prstTxWarp>
+                          <a:noAutofit/>
+                        </wps:bodyPr>
+                      </wps:wsp>
+                    </wpg:wgp>
+                  </a:graphicData>
+                </a:graphic>
+              </wp:anchor>
+            </w:drawing>
+          </mc:Choice>
+          <mc:Fallback>
+            <w:pict>
+              <v:group id="Group 18" o:spid="_x0000_s1028" style="position:absolute;margin-left:53.9pt;margin-top:566.25pt;width:123.4pt;height:47.9pt;z-index:251682816;mso-position-horizontal-relative:page;mso-position-vertical-relative:page" coordsize="1567180,608330" o:gfxdata="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" mv:complextextbox="1">
+                <v:shape id="Text Box 10" o:spid="_x0000_s1029" type="#_x0000_t202" style="position:absolute;width:1567180;height:608330;visibility:visible;mso-wrap-style:square;v-text-anchor:top" o:gfxdata="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" mv:complextextbox="1" filled="f" stroked="f">
+                  <v:textbox inset="0,0,,0"/>
+                </v:shape>
+                <v:shape id="Text Box 4" o:spid="_x0000_s1030" type="#_x0000_t202" style="position:absolute;width:1475740;height:288290;visibility:visible;mso-wrap-style:square;v-text-anchor:top" o:gfxdata="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" filled="f" stroked="f">
+                  <v:textbox style="mso-next-textbox:#Text Box 15" inset="0,0,0,0">
+                    <w:txbxContent>
+                      <w:p>
+                        <w:pPr>
+                          <w:pStyle w:val="Heading1"/>
+                        </w:pPr>
+                        <w:r>
+                          <w:t xml:space="preserve">Bottom </w:t>
+                        </w:r>
+                        <w:r>
+                          <w:t>Line</w:t>
+                        </w:r>
+                      </w:p>
+                      <w:p>
+                        <w:pPr>
+                          <w:jc w:val="right"/>
+                        </w:pPr>
+                        <w:r>
+                          <w:t>A quick word</w:t>
+                        </w:r>
+                      </w:p>
+                    </w:txbxContent>
+                  </v:textbox>
+                </v:shape>
+                <v:shape id="Text Box 15" o:spid="_x0000_s1031" type="#_x0000_t202" style="position:absolute;top:287020;width:1475740;height:184150;visibility:visible;mso-wrap-style:square;v-text-anchor:top" o:gfxdata="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" filled="f" stroked="f">
+                  <v:textbox inset="0,0,0,0">
+                    <w:txbxContent/>
+                  </v:textbox>
+                </v:shape>
+                <w10:wrap type="through" anchorx="page" anchory="page"/>
+              </v:group>
+            </w:pict>
+          </mc:Fallback>
+        </mc:AlternateContent>
+      </w:r>
+      <w:r>
+        <w:rPr>
+          <w:noProof/>
+        </w:rPr>
+        <mc:AlternateContent>
+          <mc:Choice Requires="wps">
+            <w:drawing>
+              <wp:anchor distT="0" distB="0" distL="114300" distR="114300" simplePos="0" relativeHeight="251691008" behindDoc="0" locked="0" layoutInCell="1" allowOverlap="1" wp14:anchorId="2D3EEF20" wp14:editId="66E53FD0">
+                <wp:simplePos x="0" y="0"/>
+                <wp:positionH relativeFrom="page">
+                  <wp:posOffset>684530</wp:posOffset>
+                </wp:positionH>
+                <wp:positionV relativeFrom="page">
+                  <wp:posOffset>6400800</wp:posOffset>
+                </wp:positionV>
+                <wp:extent cx="1567180" cy="790575"/>
+                <wp:effectExtent l="0" t="0" r="0" b="22225"/>
+                <wp:wrapThrough wrapText="bothSides">
+                  <wp:wrapPolygon edited="0">
+                    <wp:start x="0" y="0"/>
+                    <wp:lineTo x="0" y="21513"/>
+                    <wp:lineTo x="21005" y="21513"/>
+                    <wp:lineTo x="21005" y="0"/>
+                    <wp:lineTo x="0" y="0"/>
+                  </wp:wrapPolygon>
+                </wp:wrapThrough>
+                <wp:docPr id="16" name="Text Box 16"/>
                 <wp:cNvGraphicFramePr/>
                 <a:graphic xmlns:a="http://schemas.openxmlformats.org/drawingml/2006/main">
                   <a:graphicData uri="http://schemas.microsoft.com/office/word/2010/wordprocessingShape">
@@ -634,7 +542,7 @@
                       <wps:spPr>
                         <a:xfrm>
                           <a:off x="0" y="0"/>
-                          <a:ext cx="1567180" cy="799465"/>
+                          <a:ext cx="1567180" cy="790575"/>
                         </a:xfrm>
                         <a:prstGeom prst="rect">
                           <a:avLst/>
@@ -669,10 +577,9 @@
                           <w:p>
                             <w:pPr>
                               <w:pStyle w:val="Heading1"/>
-                              <w:jc w:val="right"/>
                             </w:pPr>
                             <w:r>
-                              <w:t>Bottom Line</w:t>
+                              <w:t>Board Member, ACM @ MSU</w:t>
                             </w:r>
                           </w:p>
                           <w:p>
@@ -680,7 +587,7 @@
                               <w:jc w:val="right"/>
                             </w:pPr>
                             <w:r>
-                              <w:t>A technical note</w:t>
+                              <w:t>2011 - 2014</w:t>
                             </w:r>
                           </w:p>
                         </w:txbxContent>
@@ -705,16 +612,15 @@
           </mc:Choice>
           <mc:Fallback>
             <w:pict>
-              <v:shape id="Text Box 10" o:spid="_x0000_s1029" type="#_x0000_t202" style="position:absolute;margin-left:54.1pt;margin-top:590pt;width:123.4pt;height:62.95pt;z-index:251682816;visibility:visible;mso-wrap-style:square;mso-width-percent:0;mso-height-percent:0;mso-wrap-distance-left:9pt;mso-wrap-distance-top:0;mso-wrap-distance-right:9pt;mso-wrap-distance-bottom:0;mso-position-horizontal:absolute;mso-position-horizontal-relative:page;mso-position-vertical:absolute;mso-position-vertical-relative:page;mso-width-percent:0;mso-height-percent:0;mso-width-relative:margin;mso-height-relative:margin;v-text-anchor:top" o:gfxdata="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" mv:complextextbox="1" filled="f" stroked="f">
+              <v:shape id="Text Box 16" o:spid="_x0000_s1032" type="#_x0000_t202" style="position:absolute;margin-left:53.9pt;margin-top:7in;width:123.4pt;height:62.25pt;z-index:251691008;visibility:visible;mso-wrap-style:square;mso-width-percent:0;mso-height-percent:0;mso-wrap-distance-left:9pt;mso-wrap-distance-top:0;mso-wrap-distance-right:9pt;mso-wrap-distance-bottom:0;mso-position-horizontal:absolute;mso-position-horizontal-relative:page;mso-position-vertical:absolute;mso-position-vertical-relative:page;mso-width-percent:0;mso-height-percent:0;mso-width-relative:margin;mso-height-relative:margin;v-text-anchor:top" o:gfxdata="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" mv:complextextbox="1" filled="f" stroked="f">
                 <v:textbox inset="0,0,,0">
                   <w:txbxContent>
                     <w:p>
                       <w:pPr>
                         <w:pStyle w:val="Heading1"/>
-                        <w:jc w:val="right"/>
                       </w:pPr>
                       <w:r>
-                        <w:t>Bottom Line</w:t>
+                        <w:t>Board Member, ACM @ MSU</w:t>
                       </w:r>
                     </w:p>
                     <w:p>
@@ -722,7 +628,7 @@
                         <w:jc w:val="right"/>
                       </w:pPr>
                       <w:r>
-                        <w:t>A technical note</w:t>
+                        <w:t>2011 - 2014</w:t>
                       </w:r>
                     </w:p>
                   </w:txbxContent>
@@ -740,26 +646,26 @@
         <mc:AlternateContent>
           <mc:Choice Requires="wps">
             <w:drawing>
-              <wp:anchor distT="0" distB="0" distL="114300" distR="114300" simplePos="0" relativeHeight="251680768" behindDoc="0" locked="0" layoutInCell="1" allowOverlap="1" wp14:anchorId="17583C04" wp14:editId="35C99995">
+              <wp:anchor distT="0" distB="0" distL="114300" distR="114300" simplePos="0" relativeHeight="251693056" behindDoc="0" locked="0" layoutInCell="1" allowOverlap="1" wp14:anchorId="5AEA455C" wp14:editId="03CE02A1">
                 <wp:simplePos x="0" y="0"/>
                 <wp:positionH relativeFrom="page">
-                  <wp:posOffset>2252980</wp:posOffset>
+                  <wp:posOffset>2251710</wp:posOffset>
                 </wp:positionH>
                 <wp:positionV relativeFrom="page">
-                  <wp:posOffset>6426200</wp:posOffset>
+                  <wp:posOffset>6400800</wp:posOffset>
                 </wp:positionV>
-                <wp:extent cx="4833620" cy="1066800"/>
+                <wp:extent cx="4833620" cy="790575"/>
                 <wp:effectExtent l="0" t="0" r="0" b="0"/>
                 <wp:wrapThrough wrapText="bothSides">
                   <wp:wrapPolygon edited="0">
                     <wp:start x="114" y="0"/>
-                    <wp:lineTo x="114" y="21086"/>
-                    <wp:lineTo x="21339" y="21086"/>
+                    <wp:lineTo x="114" y="20819"/>
+                    <wp:lineTo x="21339" y="20819"/>
                     <wp:lineTo x="21339" y="0"/>
                     <wp:lineTo x="114" y="0"/>
                   </wp:wrapPolygon>
                 </wp:wrapThrough>
-                <wp:docPr id="9" name="Text Box 9"/>
+                <wp:docPr id="17" name="Text Box 17"/>
                 <wp:cNvGraphicFramePr/>
                 <a:graphic xmlns:a="http://schemas.openxmlformats.org/drawingml/2006/main">
                   <a:graphicData uri="http://schemas.microsoft.com/office/word/2010/wordprocessingShape">
@@ -768,7 +674,7 @@
                       <wps:spPr>
                         <a:xfrm>
                           <a:off x="0" y="0"/>
-                          <a:ext cx="4833620" cy="1066800"/>
+                          <a:ext cx="4833620" cy="790575"/>
                         </a:xfrm>
                         <a:prstGeom prst="rect">
                           <a:avLst/>
@@ -802,15 +708,20 @@
                         <w:txbxContent>
                           <w:p>
                             <w:pPr>
-                              <w:spacing w:before="60"/>
+                              <w:rPr>
+                                <w:sz w:val="22"/>
+                              </w:rPr>
                             </w:pPr>
                             <w:r>
-                              <w:t>As a testing engineer at Microsoft, I worked closely with members of the drivers team to develop a testing framework for the new Windows 8 printer driver specification. The framework helped ease the transition from Windows 7 to 8 for third-party driver authors.</w:t>
+                              <w:rPr>
+                                <w:sz w:val="22"/>
+                              </w:rPr>
+                              <w:t>MSU’s chapter of ACM works hard to provide resources students need to grow and succeed in computer science. In my three years in the group, I’ve filled the roles of vice-president and webmaster. I’ve also given and helped organize technical talks for fellow students.</w:t>
                             </w:r>
                           </w:p>
                         </w:txbxContent>
                       </wps:txbx>
-                      <wps:bodyPr rot="0" spcFirstLastPara="0" vertOverflow="overflow" horzOverflow="overflow" vert="horz" wrap="square" lIns="91440" tIns="45720" rIns="91440" bIns="45720" numCol="1" spcCol="0" rtlCol="0" fromWordArt="0" anchor="t" anchorCtr="0" forceAA="0" compatLnSpc="1">
+                      <wps:bodyPr rot="0" spcFirstLastPara="0" vertOverflow="overflow" horzOverflow="overflow" vert="horz" wrap="square" lIns="91440" tIns="64008" rIns="91440" bIns="45720" numCol="1" spcCol="0" rtlCol="0" fromWordArt="0" anchor="t" anchorCtr="0" forceAA="0" compatLnSpc="1">
                         <a:prstTxWarp prst="textNoShape">
                           <a:avLst/>
                         </a:prstTxWarp>
@@ -830,15 +741,20 @@
           </mc:Choice>
           <mc:Fallback>
             <w:pict>
-              <v:shape id="Text Box 9" o:spid="_x0000_s1030" type="#_x0000_t202" style="position:absolute;margin-left:177.4pt;margin-top:506pt;width:380.6pt;height:84pt;z-index:251680768;visibility:visible;mso-wrap-style:square;mso-width-percent:0;mso-height-percent:0;mso-wrap-distance-left:9pt;mso-wrap-distance-top:0;mso-wrap-distance-right:9pt;mso-wrap-distance-bottom:0;mso-position-horizontal:absolute;mso-position-horizontal-relative:page;mso-position-vertical:absolute;mso-position-vertical-relative:page;mso-width-percent:0;mso-height-percent:0;mso-width-relative:margin;mso-height-relative:margin;v-text-anchor:top" o:gfxdata="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" mv:complextextbox="1" filled="f" stroked="f">
-                <v:textbox>
+              <v:shape id="Text Box 17" o:spid="_x0000_s1033" type="#_x0000_t202" style="position:absolute;margin-left:177.3pt;margin-top:7in;width:380.6pt;height:62.25pt;z-index:251693056;visibility:visible;mso-wrap-style:square;mso-width-percent:0;mso-height-percent:0;mso-wrap-distance-left:9pt;mso-wrap-distance-top:0;mso-wrap-distance-right:9pt;mso-wrap-distance-bottom:0;mso-position-horizontal:absolute;mso-position-horizontal-relative:page;mso-position-vertical:absolute;mso-position-vertical-relative:page;mso-width-percent:0;mso-height-percent:0;mso-width-relative:margin;mso-height-relative:margin;v-text-anchor:top" o:gfxdata="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" mv:complextextbox="1" filled="f" stroked="f">
+                <v:textbox inset=",5.04pt">
                   <w:txbxContent>
                     <w:p>
                       <w:pPr>
-                        <w:spacing w:before="60"/>
+                        <w:rPr>
+                          <w:sz w:val="22"/>
+                        </w:rPr>
                       </w:pPr>
                       <w:r>
-                        <w:t>As a testing engineer at Microsoft, I worked closely with members of the drivers team to develop a testing framework for the new Windows 8 printer driver specification. The framework helped ease the transition from Windows 7 to 8 for third-party driver authors.</w:t>
+                        <w:rPr>
+                          <w:sz w:val="22"/>
+                        </w:rPr>
+                        <w:t>MSU’s chapter of ACM works hard to provide resources students need to grow and succeed in computer science. In my three years in the group, I’ve filled the roles of vice-president and webmaster. I’ve also given and helped organize technical talks for fellow students.</w:t>
                       </w:r>
                     </w:p>
                   </w:txbxContent>
@@ -856,13 +772,561 @@
         <mc:AlternateContent>
           <mc:Choice Requires="wps">
             <w:drawing>
-              <wp:anchor distT="0" distB="0" distL="114300" distR="114300" simplePos="0" relativeHeight="251674624" behindDoc="0" locked="0" layoutInCell="1" allowOverlap="1" wp14:anchorId="74EA4633" wp14:editId="2D7DF875">
+              <wp:anchor distT="0" distB="0" distL="114300" distR="114300" simplePos="0" relativeHeight="251680768" behindDoc="0" locked="0" layoutInCell="1" allowOverlap="1" wp14:anchorId="17583C04" wp14:editId="4722F7F7">
                 <wp:simplePos x="0" y="0"/>
                 <wp:positionH relativeFrom="page">
-                  <wp:posOffset>685800</wp:posOffset>
+                  <wp:posOffset>2251710</wp:posOffset>
                 </wp:positionH>
                 <wp:positionV relativeFrom="page">
-                  <wp:posOffset>3441065</wp:posOffset>
+                  <wp:posOffset>5601970</wp:posOffset>
+                </wp:positionV>
+                <wp:extent cx="4833620" cy="798830"/>
+                <wp:effectExtent l="0" t="0" r="0" b="0"/>
+                <wp:wrapThrough wrapText="bothSides">
+                  <wp:wrapPolygon edited="0">
+                    <wp:start x="114" y="0"/>
+                    <wp:lineTo x="114" y="20604"/>
+                    <wp:lineTo x="21339" y="20604"/>
+                    <wp:lineTo x="21339" y="0"/>
+                    <wp:lineTo x="114" y="0"/>
+                  </wp:wrapPolygon>
+                </wp:wrapThrough>
+                <wp:docPr id="9" name="Text Box 9"/>
+                <wp:cNvGraphicFramePr/>
+                <a:graphic xmlns:a="http://schemas.openxmlformats.org/drawingml/2006/main">
+                  <a:graphicData uri="http://schemas.microsoft.com/office/word/2010/wordprocessingShape">
+                    <wps:wsp>
+                      <wps:cNvSpPr txBox="1"/>
+                      <wps:spPr>
+                        <a:xfrm>
+                          <a:off x="0" y="0"/>
+                          <a:ext cx="4833620" cy="798830"/>
+                        </a:xfrm>
+                        <a:prstGeom prst="rect">
+                          <a:avLst/>
+                        </a:prstGeom>
+                        <a:noFill/>
+                        <a:ln>
+                          <a:noFill/>
+                        </a:ln>
+                        <a:effectLst/>
+                        <a:extLst>
+                          <a:ext uri="{C572A759-6A51-4108-AA02-DFA0A04FC94B}">
+                            <ma14:wrappingTextBoxFlag xmlns:ma14="http://schemas.microsoft.com/office/mac/drawingml/2011/main" val="1"/>
+                          </a:ext>
+                        </a:extLst>
+                      </wps:spPr>
+                      <wps:style>
+                        <a:lnRef idx="0">
+                          <a:schemeClr val="accent1"/>
+                        </a:lnRef>
+                        <a:fillRef idx="0">
+                          <a:schemeClr val="accent1"/>
+                        </a:fillRef>
+                        <a:effectRef idx="0">
+                          <a:schemeClr val="accent1"/>
+                        </a:effectRef>
+                        <a:fontRef idx="minor">
+                          <a:schemeClr val="dk1"/>
+                        </a:fontRef>
+                      </wps:style>
+                      <wps:txbx>
+                        <w:txbxContent>
+                          <w:p>
+                            <w:pPr>
+                              <w:rPr>
+                                <w:sz w:val="22"/>
+                              </w:rPr>
+                            </w:pPr>
+                            <w:r>
+                              <w:rPr>
+                                <w:sz w:val="22"/>
+                              </w:rPr>
+                              <w:t xml:space="preserve">As a testing engineer at Microsoft, I worked </w:t>
+                            </w:r>
+                            <w:r>
+                              <w:rPr>
+                                <w:sz w:val="22"/>
+                              </w:rPr>
+                              <w:t>on</w:t>
+                            </w:r>
+                            <w:r>
+                              <w:rPr>
+                                <w:sz w:val="22"/>
+                              </w:rPr>
+                              <w:t xml:space="preserve"> the drivers team to develop a testing framework for the new Windows 8 printer driver specification. The framework helped ease the transition from Windows 7 to 8 for third-party driver authors.</w:t>
+                            </w:r>
+                          </w:p>
+                        </w:txbxContent>
+                      </wps:txbx>
+                      <wps:bodyPr rot="0" spcFirstLastPara="0" vertOverflow="overflow" horzOverflow="overflow" vert="horz" wrap="square" lIns="91440" tIns="64008" rIns="91440" bIns="45720" numCol="1" spcCol="0" rtlCol="0" fromWordArt="0" anchor="t" anchorCtr="0" forceAA="0" compatLnSpc="1">
+                        <a:prstTxWarp prst="textNoShape">
+                          <a:avLst/>
+                        </a:prstTxWarp>
+                        <a:noAutofit/>
+                      </wps:bodyPr>
+                    </wps:wsp>
+                  </a:graphicData>
+                </a:graphic>
+                <wp14:sizeRelH relativeFrom="margin">
+                  <wp14:pctWidth>0</wp14:pctWidth>
+                </wp14:sizeRelH>
+                <wp14:sizeRelV relativeFrom="margin">
+                  <wp14:pctHeight>0</wp14:pctHeight>
+                </wp14:sizeRelV>
+              </wp:anchor>
+            </w:drawing>
+          </mc:Choice>
+          <mc:Fallback>
+            <w:pict>
+              <v:shape id="Text Box 9" o:spid="_x0000_s1034" type="#_x0000_t202" style="position:absolute;margin-left:177.3pt;margin-top:441.1pt;width:380.6pt;height:62.9pt;z-index:251680768;visibility:visible;mso-wrap-style:square;mso-width-percent:0;mso-height-percent:0;mso-wrap-distance-left:9pt;mso-wrap-distance-top:0;mso-wrap-distance-right:9pt;mso-wrap-distance-bottom:0;mso-position-horizontal:absolute;mso-position-horizontal-relative:page;mso-position-vertical:absolute;mso-position-vertical-relative:page;mso-width-percent:0;mso-height-percent:0;mso-width-relative:margin;mso-height-relative:margin;v-text-anchor:top" o:gfxdata="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" mv:complextextbox="1" filled="f" stroked="f">
+                <v:textbox inset=",5.04pt">
+                  <w:txbxContent>
+                    <w:p>
+                      <w:pPr>
+                        <w:rPr>
+                          <w:sz w:val="22"/>
+                        </w:rPr>
+                      </w:pPr>
+                      <w:r>
+                        <w:rPr>
+                          <w:sz w:val="22"/>
+                        </w:rPr>
+                        <w:t xml:space="preserve">As a testing engineer at Microsoft, I worked </w:t>
+                      </w:r>
+                      <w:r>
+                        <w:rPr>
+                          <w:sz w:val="22"/>
+                        </w:rPr>
+                        <w:t>on</w:t>
+                      </w:r>
+                      <w:r>
+                        <w:rPr>
+                          <w:sz w:val="22"/>
+                        </w:rPr>
+                        <w:t xml:space="preserve"> the drivers team to develop a testing framework for the new Windows 8 printer driver specification. The framework helped ease the transition from Windows 7 to 8 for third-party driver authors.</w:t>
+                      </w:r>
+                    </w:p>
+                  </w:txbxContent>
+                </v:textbox>
+                <w10:wrap type="through" anchorx="page" anchory="page"/>
+              </v:shape>
+            </w:pict>
+          </mc:Fallback>
+        </mc:AlternateContent>
+      </w:r>
+      <w:r>
+        <w:rPr>
+          <w:noProof/>
+        </w:rPr>
+        <mc:AlternateContent>
+          <mc:Choice Requires="wps">
+            <w:drawing>
+              <wp:anchor distT="0" distB="0" distL="114300" distR="114300" simplePos="0" relativeHeight="251676672" behindDoc="0" locked="0" layoutInCell="1" allowOverlap="1" wp14:anchorId="04EDA952" wp14:editId="79146D36">
+                <wp:simplePos x="0" y="0"/>
+                <wp:positionH relativeFrom="page">
+                  <wp:posOffset>2252345</wp:posOffset>
+                </wp:positionH>
+                <wp:positionV relativeFrom="page">
+                  <wp:posOffset>2913380</wp:posOffset>
+                </wp:positionV>
+                <wp:extent cx="4833620" cy="2745740"/>
+                <wp:effectExtent l="0" t="0" r="0" b="0"/>
+                <wp:wrapThrough wrapText="bothSides">
+                  <wp:wrapPolygon edited="0">
+                    <wp:start x="114" y="0"/>
+                    <wp:lineTo x="114" y="21380"/>
+                    <wp:lineTo x="21339" y="21380"/>
+                    <wp:lineTo x="21339" y="0"/>
+                    <wp:lineTo x="114" y="0"/>
+                  </wp:wrapPolygon>
+                </wp:wrapThrough>
+                <wp:docPr id="6" name="Text Box 6"/>
+                <wp:cNvGraphicFramePr/>
+                <a:graphic xmlns:a="http://schemas.openxmlformats.org/drawingml/2006/main">
+                  <a:graphicData uri="http://schemas.microsoft.com/office/word/2010/wordprocessingShape">
+                    <wps:wsp>
+                      <wps:cNvSpPr txBox="1"/>
+                      <wps:spPr>
+                        <a:xfrm>
+                          <a:off x="0" y="0"/>
+                          <a:ext cx="4833620" cy="2745740"/>
+                        </a:xfrm>
+                        <a:prstGeom prst="rect">
+                          <a:avLst/>
+                        </a:prstGeom>
+                        <a:noFill/>
+                        <a:ln>
+                          <a:noFill/>
+                        </a:ln>
+                        <a:effectLst/>
+                        <a:extLst>
+                          <a:ext uri="{C572A759-6A51-4108-AA02-DFA0A04FC94B}">
+                            <ma14:wrappingTextBoxFlag xmlns:ma14="http://schemas.microsoft.com/office/mac/drawingml/2011/main" val="1"/>
+                          </a:ext>
+                        </a:extLst>
+                      </wps:spPr>
+                      <wps:style>
+                        <a:lnRef idx="0">
+                          <a:schemeClr val="accent1"/>
+                        </a:lnRef>
+                        <a:fillRef idx="0">
+                          <a:schemeClr val="accent1"/>
+                        </a:fillRef>
+                        <a:effectRef idx="0">
+                          <a:schemeClr val="accent1"/>
+                        </a:effectRef>
+                        <a:fontRef idx="minor">
+                          <a:schemeClr val="dk1"/>
+                        </a:fontRef>
+                      </wps:style>
+                      <wps:txbx>
+                        <w:txbxContent>
+                          <w:p>
+                            <w:pPr>
+                              <w:rPr>
+                                <w:sz w:val="22"/>
+                              </w:rPr>
+                            </w:pPr>
+                            <w:bookmarkStart w:id="0" w:name="_GoBack"/>
+                            <w:r>
+                              <w:rPr>
+                                <w:sz w:val="22"/>
+                              </w:rPr>
+                              <w:t>After picking up Ruby on Rails in the summer of 2012, I’ve helped</w:t>
+                            </w:r>
+                            <w:r>
+                              <w:rPr>
+                                <w:sz w:val="22"/>
+                              </w:rPr>
+                              <w:t xml:space="preserve"> several companies get their projects off the ground</w:t>
+                            </w:r>
+                            <w:r>
+                              <w:rPr>
+                                <w:sz w:val="22"/>
+                              </w:rPr>
+                              <w:t>. Here are a few:</w:t>
+                            </w:r>
+                          </w:p>
+                          <w:p>
+                            <w:pPr>
+                              <w:pStyle w:val="Heading1"/>
+                              <w:jc w:val="left"/>
+                            </w:pPr>
+                            <w:r>
+                              <w:t xml:space="preserve">Carbon Cash </w:t>
+                            </w:r>
+                            <w:r>
+                              <w:t xml:space="preserve">API </w:t>
+                            </w:r>
+                            <w:r>
+                              <w:t>(</w:t>
+                            </w:r>
+                            <w:r>
+                              <w:rPr>
+                                <w:color w:val="DE430E"/>
+                              </w:rPr>
+                              <w:t>carboncash.co</w:t>
+                            </w:r>
+                            <w:r>
+                              <w:t>)</w:t>
+                            </w:r>
+                          </w:p>
+                          <w:p>
+                            <w:pPr>
+                              <w:rPr>
+                                <w:sz w:val="22"/>
+                              </w:rPr>
+                            </w:pPr>
+                            <w:r>
+                              <w:rPr>
+                                <w:sz w:val="22"/>
+                              </w:rPr>
+                              <w:t xml:space="preserve">The Carbon Cash team </w:t>
+                            </w:r>
+                            <w:r>
+                              <w:rPr>
+                                <w:sz w:val="22"/>
+                              </w:rPr>
+                              <w:t xml:space="preserve">is working hard to raise energy awareness and reward </w:t>
+                            </w:r>
+                            <w:r>
+                              <w:rPr>
+                                <w:sz w:val="22"/>
+                              </w:rPr>
+                              <w:t>environmentally-friendly</w:t>
+                            </w:r>
+                            <w:r>
+                              <w:rPr>
+                                <w:sz w:val="22"/>
+                              </w:rPr>
+                              <w:t xml:space="preserve"> habits</w:t>
+                            </w:r>
+                            <w:r>
+                              <w:rPr>
+                                <w:sz w:val="22"/>
+                              </w:rPr>
+                              <w:t xml:space="preserve"> among college students</w:t>
+                            </w:r>
+                            <w:r>
+                              <w:rPr>
+                                <w:sz w:val="22"/>
+                              </w:rPr>
+                              <w:t xml:space="preserve">. They </w:t>
+                            </w:r>
+                            <w:r>
+                              <w:rPr>
+                                <w:sz w:val="22"/>
+                              </w:rPr>
+                              <w:t xml:space="preserve">asked me to help them implement an API backend for their iOS and Ember apps. </w:t>
+                            </w:r>
+                            <w:r>
+                              <w:rPr>
+                                <w:sz w:val="22"/>
+                              </w:rPr>
+                              <w:t xml:space="preserve">In addition to fetching and processing </w:t>
+                            </w:r>
+                            <w:r>
+                              <w:rPr>
+                                <w:sz w:val="22"/>
+                              </w:rPr>
+                              <w:t>data from users’ power companies</w:t>
+                            </w:r>
+                            <w:r>
+                              <w:rPr>
+                                <w:sz w:val="22"/>
+                              </w:rPr>
+                              <w:t>, the Rails application manages a complex system of rewards that can be redeemed at local businesses.</w:t>
+                            </w:r>
+                          </w:p>
+                          <w:p>
+                            <w:pPr>
+                              <w:pStyle w:val="Heading1"/>
+                              <w:jc w:val="left"/>
+                            </w:pPr>
+                            <w:r>
+                              <w:t>Accupac Vendor Portal (</w:t>
+                            </w:r>
+                            <w:r>
+                              <w:rPr>
+                                <w:color w:val="DE430E"/>
+                              </w:rPr>
+                              <w:t>vendorportal.accupac.com</w:t>
+                            </w:r>
+                            <w:r>
+                              <w:t>)</w:t>
+                            </w:r>
+                          </w:p>
+                          <w:p>
+                            <w:pPr>
+                              <w:rPr>
+                                <w:sz w:val="22"/>
+                              </w:rPr>
+                            </w:pPr>
+                            <w:r>
+                              <w:rPr>
+                                <w:sz w:val="22"/>
+                              </w:rPr>
+                              <w:t xml:space="preserve">Accupac, a contract manufacturing company, deals with many raw materials vendors during the production process. The vendor portal adapts Accupac’s legacy data to help them communicate their needs with their vendors, to ensure that they meet each month’s quota. </w:t>
+                            </w:r>
+                          </w:p>
+                          <w:bookmarkEnd w:id="0"/>
+                        </w:txbxContent>
+                      </wps:txbx>
+                      <wps:bodyPr rot="0" spcFirstLastPara="0" vertOverflow="overflow" horzOverflow="overflow" vert="horz" wrap="square" lIns="91440" tIns="64008" rIns="91440" bIns="45720" numCol="1" spcCol="0" rtlCol="0" fromWordArt="0" anchor="t" anchorCtr="0" forceAA="0" compatLnSpc="1">
+                        <a:prstTxWarp prst="textNoShape">
+                          <a:avLst/>
+                        </a:prstTxWarp>
+                        <a:noAutofit/>
+                      </wps:bodyPr>
+                    </wps:wsp>
+                  </a:graphicData>
+                </a:graphic>
+                <wp14:sizeRelH relativeFrom="margin">
+                  <wp14:pctWidth>0</wp14:pctWidth>
+                </wp14:sizeRelH>
+                <wp14:sizeRelV relativeFrom="margin">
+                  <wp14:pctHeight>0</wp14:pctHeight>
+                </wp14:sizeRelV>
+              </wp:anchor>
+            </w:drawing>
+          </mc:Choice>
+          <mc:Fallback>
+            <w:pict>
+              <v:shape id="Text Box 6" o:spid="_x0000_s1035" type="#_x0000_t202" style="position:absolute;margin-left:177.35pt;margin-top:229.4pt;width:380.6pt;height:216.2pt;z-index:251676672;visibility:visible;mso-wrap-style:square;mso-width-percent:0;mso-height-percent:0;mso-wrap-distance-left:9pt;mso-wrap-distance-top:0;mso-wrap-distance-right:9pt;mso-wrap-distance-bottom:0;mso-position-horizontal:absolute;mso-position-horizontal-relative:page;mso-position-vertical:absolute;mso-position-vertical-relative:page;mso-width-percent:0;mso-height-percent:0;mso-width-relative:margin;mso-height-relative:margin;v-text-anchor:top" o:gfxdata="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" mv:complextextbox="1" filled="f" stroked="f">
+                <v:textbox inset=",5.04pt">
+                  <w:txbxContent>
+                    <w:p>
+                      <w:pPr>
+                        <w:rPr>
+                          <w:sz w:val="22"/>
+                        </w:rPr>
+                      </w:pPr>
+                      <w:bookmarkStart w:id="1" w:name="_GoBack"/>
+                      <w:r>
+                        <w:rPr>
+                          <w:sz w:val="22"/>
+                        </w:rPr>
+                        <w:t>After picking up Ruby on Rails in the summer of 2012, I’ve helped</w:t>
+                      </w:r>
+                      <w:r>
+                        <w:rPr>
+                          <w:sz w:val="22"/>
+                        </w:rPr>
+                        <w:t xml:space="preserve"> several companies get their projects off the ground</w:t>
+                      </w:r>
+                      <w:r>
+                        <w:rPr>
+                          <w:sz w:val="22"/>
+                        </w:rPr>
+                        <w:t>. Here are a few:</w:t>
+                      </w:r>
+                    </w:p>
+                    <w:p>
+                      <w:pPr>
+                        <w:pStyle w:val="Heading1"/>
+                        <w:jc w:val="left"/>
+                      </w:pPr>
+                      <w:r>
+                        <w:t xml:space="preserve">Carbon Cash </w:t>
+                      </w:r>
+                      <w:r>
+                        <w:t xml:space="preserve">API </w:t>
+                      </w:r>
+                      <w:r>
+                        <w:t>(</w:t>
+                      </w:r>
+                      <w:r>
+                        <w:rPr>
+                          <w:color w:val="DE430E"/>
+                        </w:rPr>
+                        <w:t>carboncash.co</w:t>
+                      </w:r>
+                      <w:r>
+                        <w:t>)</w:t>
+                      </w:r>
+                    </w:p>
+                    <w:p>
+                      <w:pPr>
+                        <w:rPr>
+                          <w:sz w:val="22"/>
+                        </w:rPr>
+                      </w:pPr>
+                      <w:r>
+                        <w:rPr>
+                          <w:sz w:val="22"/>
+                        </w:rPr>
+                        <w:t xml:space="preserve">The Carbon Cash team </w:t>
+                      </w:r>
+                      <w:r>
+                        <w:rPr>
+                          <w:sz w:val="22"/>
+                        </w:rPr>
+                        <w:t xml:space="preserve">is working hard to raise energy awareness and reward </w:t>
+                      </w:r>
+                      <w:r>
+                        <w:rPr>
+                          <w:sz w:val="22"/>
+                        </w:rPr>
+                        <w:t>environmentally-friendly</w:t>
+                      </w:r>
+                      <w:r>
+                        <w:rPr>
+                          <w:sz w:val="22"/>
+                        </w:rPr>
+                        <w:t xml:space="preserve"> habits</w:t>
+                      </w:r>
+                      <w:r>
+                        <w:rPr>
+                          <w:sz w:val="22"/>
+                        </w:rPr>
+                        <w:t xml:space="preserve"> among college students</w:t>
+                      </w:r>
+                      <w:r>
+                        <w:rPr>
+                          <w:sz w:val="22"/>
+                        </w:rPr>
+                        <w:t xml:space="preserve">. They </w:t>
+                      </w:r>
+                      <w:r>
+                        <w:rPr>
+                          <w:sz w:val="22"/>
+                        </w:rPr>
+                        <w:t xml:space="preserve">asked me to help them implement an API backend for their iOS and Ember apps. </w:t>
+                      </w:r>
+                      <w:r>
+                        <w:rPr>
+                          <w:sz w:val="22"/>
+                        </w:rPr>
+                        <w:t xml:space="preserve">In addition to fetching and processing </w:t>
+                      </w:r>
+                      <w:r>
+                        <w:rPr>
+                          <w:sz w:val="22"/>
+                        </w:rPr>
+                        <w:t>data from users’ power companies</w:t>
+                      </w:r>
+                      <w:r>
+                        <w:rPr>
+                          <w:sz w:val="22"/>
+                        </w:rPr>
+                        <w:t>, the Rails application manages a complex system of rewards that can be redeemed at local businesses.</w:t>
+                      </w:r>
+                    </w:p>
+                    <w:p>
+                      <w:pPr>
+                        <w:pStyle w:val="Heading1"/>
+                        <w:jc w:val="left"/>
+                      </w:pPr>
+                      <w:r>
+                        <w:t>Accupac Vendor Portal (</w:t>
+                      </w:r>
+                      <w:r>
+                        <w:rPr>
+                          <w:color w:val="DE430E"/>
+                        </w:rPr>
+                        <w:t>vendorportal.accupac.com</w:t>
+                      </w:r>
+                      <w:r>
+                        <w:t>)</w:t>
+                      </w:r>
+                    </w:p>
+                    <w:p>
+                      <w:pPr>
+                        <w:rPr>
+                          <w:sz w:val="22"/>
+                        </w:rPr>
+                      </w:pPr>
+                      <w:r>
+                        <w:rPr>
+                          <w:sz w:val="22"/>
+                        </w:rPr>
+                        <w:t xml:space="preserve">Accupac, a contract manufacturing company, deals with many raw materials vendors during the production process. The vendor portal adapts Accupac’s legacy data to help them communicate their needs with their vendors, to ensure that they meet each month’s quota. </w:t>
+                      </w:r>
+                    </w:p>
+                    <w:bookmarkEnd w:id="1"/>
+                  </w:txbxContent>
+                </v:textbox>
+                <w10:wrap type="through" anchorx="page" anchory="page"/>
+              </v:shape>
+            </w:pict>
+          </mc:Fallback>
+        </mc:AlternateContent>
+      </w:r>
+      <w:r>
+        <w:rPr>
+          <w:noProof/>
+        </w:rPr>
+        <mc:AlternateContent>
+          <mc:Choice Requires="wps">
+            <w:drawing>
+              <wp:anchor distT="0" distB="0" distL="114300" distR="114300" simplePos="0" relativeHeight="251674624" behindDoc="0" locked="0" layoutInCell="1" allowOverlap="1" wp14:anchorId="74EA4633" wp14:editId="76BEE3C7">
+                <wp:simplePos x="0" y="0"/>
+                <wp:positionH relativeFrom="page">
+                  <wp:posOffset>684530</wp:posOffset>
+                </wp:positionH>
+                <wp:positionV relativeFrom="page">
+                  <wp:posOffset>2913380</wp:posOffset>
                 </wp:positionV>
                 <wp:extent cx="1567815" cy="537210"/>
                 <wp:effectExtent l="0" t="0" r="0" b="21590"/>
@@ -919,7 +1383,6 @@
                           <w:p>
                             <w:pPr>
                               <w:pStyle w:val="Heading1"/>
-                              <w:jc w:val="right"/>
                             </w:pPr>
                             <w:r>
                               <w:t>Web Consulting</w:t>
@@ -955,13 +1418,12 @@
           </mc:Choice>
           <mc:Fallback>
             <w:pict>
-              <v:shape id="Text Box 13" o:spid="_x0000_s1031" type="#_x0000_t202" style="position:absolute;margin-left:54pt;margin-top:270.95pt;width:123.45pt;height:42.3pt;z-index:251674624;visibility:visible;mso-wrap-style:square;mso-width-percent:0;mso-height-percent:0;mso-wrap-distance-left:9pt;mso-wrap-distance-top:0;mso-wrap-distance-right:9pt;mso-wrap-distance-bottom:0;mso-position-horizontal:absolute;mso-position-horizontal-relative:page;mso-position-vertical:absolute;mso-position-vertical-relative:page;mso-width-percent:0;mso-height-percent:0;mso-width-relative:margin;mso-height-relative:margin;v-text-anchor:top" o:gfxdata="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" mv:complextextbox="1" filled="f" stroked="f">
+              <v:shape id="Text Box 13" o:spid="_x0000_s1036" type="#_x0000_t202" style="position:absolute;margin-left:53.9pt;margin-top:229.4pt;width:123.45pt;height:42.3pt;z-index:251674624;visibility:visible;mso-wrap-style:square;mso-width-percent:0;mso-height-percent:0;mso-wrap-distance-left:9pt;mso-wrap-distance-top:0;mso-wrap-distance-right:9pt;mso-wrap-distance-bottom:0;mso-position-horizontal:absolute;mso-position-horizontal-relative:page;mso-position-vertical:absolute;mso-position-vertical-relative:page;mso-width-percent:0;mso-height-percent:0;mso-width-relative:margin;mso-height-relative:margin;v-text-anchor:top" o:gfxdata="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" mv:complextextbox="1" filled="f" stroked="f">
                 <v:textbox inset="0,0,,0">
                   <w:txbxContent>
                     <w:p>
                       <w:pPr>
                         <w:pStyle w:val="Heading1"/>
-                        <w:jc w:val="right"/>
                       </w:pPr>
                       <w:r>
                         <w:t>Web Consulting</w:t>
@@ -990,147 +1452,13 @@
         <mc:AlternateContent>
           <mc:Choice Requires="wps">
             <w:drawing>
-              <wp:anchor distT="0" distB="0" distL="114300" distR="114300" simplePos="0" relativeHeight="251677696" behindDoc="0" locked="0" layoutInCell="1" allowOverlap="1" wp14:anchorId="6D3510FF" wp14:editId="70D0DE59">
+              <wp:anchor distT="0" distB="0" distL="114300" distR="114300" simplePos="0" relativeHeight="251670528" behindDoc="0" locked="0" layoutInCell="1" allowOverlap="1" wp14:anchorId="2C799F31" wp14:editId="143537AA">
                 <wp:simplePos x="0" y="0"/>
                 <wp:positionH relativeFrom="page">
-                  <wp:posOffset>685800</wp:posOffset>
+                  <wp:posOffset>2077720</wp:posOffset>
                 </wp:positionH>
                 <wp:positionV relativeFrom="page">
-                  <wp:posOffset>2738120</wp:posOffset>
-                </wp:positionV>
-                <wp:extent cx="1567815" cy="576580"/>
-                <wp:effectExtent l="0" t="0" r="0" b="7620"/>
-                <wp:wrapThrough wrapText="bothSides">
-                  <wp:wrapPolygon edited="0">
-                    <wp:start x="0" y="0"/>
-                    <wp:lineTo x="0" y="20934"/>
-                    <wp:lineTo x="20996" y="20934"/>
-                    <wp:lineTo x="20996" y="0"/>
-                    <wp:lineTo x="0" y="0"/>
-                  </wp:wrapPolygon>
-                </wp:wrapThrough>
-                <wp:docPr id="8" name="Text Box 8"/>
-                <wp:cNvGraphicFramePr/>
-                <a:graphic xmlns:a="http://schemas.openxmlformats.org/drawingml/2006/main">
-                  <a:graphicData uri="http://schemas.microsoft.com/office/word/2010/wordprocessingShape">
-                    <wps:wsp>
-                      <wps:cNvSpPr txBox="1"/>
-                      <wps:spPr>
-                        <a:xfrm>
-                          <a:off x="0" y="0"/>
-                          <a:ext cx="1567815" cy="576580"/>
-                        </a:xfrm>
-                        <a:prstGeom prst="rect">
-                          <a:avLst/>
-                        </a:prstGeom>
-                        <a:noFill/>
-                        <a:ln>
-                          <a:noFill/>
-                        </a:ln>
-                        <a:effectLst/>
-                        <a:extLst>
-                          <a:ext uri="{C572A759-6A51-4108-AA02-DFA0A04FC94B}">
-                            <ma14:wrappingTextBoxFlag xmlns:ma14="http://schemas.microsoft.com/office/mac/drawingml/2011/main" val="1"/>
-                          </a:ext>
-                        </a:extLst>
-                      </wps:spPr>
-                      <wps:style>
-                        <a:lnRef idx="0">
-                          <a:schemeClr val="accent1"/>
-                        </a:lnRef>
-                        <a:fillRef idx="0">
-                          <a:schemeClr val="accent1"/>
-                        </a:fillRef>
-                        <a:effectRef idx="0">
-                          <a:schemeClr val="accent1"/>
-                        </a:effectRef>
-                        <a:fontRef idx="minor">
-                          <a:schemeClr val="dk1"/>
-                        </a:fontRef>
-                      </wps:style>
-                      <wps:txbx>
-                        <w:txbxContent>
-                          <w:p>
-                            <w:pPr>
-                              <w:pStyle w:val="Heading1"/>
-                              <w:jc w:val="right"/>
-                            </w:pPr>
-                            <w:r>
-                              <w:t>Education</w:t>
-                            </w:r>
-                          </w:p>
-                          <w:p>
-                            <w:pPr>
-                              <w:jc w:val="right"/>
-                            </w:pPr>
-                            <w:r>
-                              <w:t>2010 - 2014</w:t>
-                            </w:r>
-                          </w:p>
-                        </w:txbxContent>
-                      </wps:txbx>
-                      <wps:bodyPr rot="0" spcFirstLastPara="0" vertOverflow="overflow" horzOverflow="overflow" vert="horz" wrap="square" lIns="0" tIns="0" rIns="91440" bIns="0" numCol="1" spcCol="0" rtlCol="0" fromWordArt="0" anchor="t" anchorCtr="0" forceAA="0" compatLnSpc="1">
-                        <a:prstTxWarp prst="textNoShape">
-                          <a:avLst/>
-                        </a:prstTxWarp>
-                        <a:noAutofit/>
-                      </wps:bodyPr>
-                    </wps:wsp>
-                  </a:graphicData>
-                </a:graphic>
-                <wp14:sizeRelH relativeFrom="margin">
-                  <wp14:pctWidth>0</wp14:pctWidth>
-                </wp14:sizeRelH>
-                <wp14:sizeRelV relativeFrom="margin">
-                  <wp14:pctHeight>0</wp14:pctHeight>
-                </wp14:sizeRelV>
-              </wp:anchor>
-            </w:drawing>
-          </mc:Choice>
-          <mc:Fallback>
-            <w:pict>
-              <v:shape id="Text Box 8" o:spid="_x0000_s1032" type="#_x0000_t202" style="position:absolute;margin-left:54pt;margin-top:215.6pt;width:123.45pt;height:45.4pt;z-index:251677696;visibility:visible;mso-wrap-style:square;mso-width-percent:0;mso-height-percent:0;mso-wrap-distance-left:9pt;mso-wrap-distance-top:0;mso-wrap-distance-right:9pt;mso-wrap-distance-bottom:0;mso-position-horizontal:absolute;mso-position-horizontal-relative:page;mso-position-vertical:absolute;mso-position-vertical-relative:page;mso-width-percent:0;mso-height-percent:0;mso-width-relative:margin;mso-height-relative:margin;v-text-anchor:top" o:gfxdata="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" mv:complextextbox="1" filled="f" stroked="f">
-                <v:textbox inset="0,0,,0">
-                  <w:txbxContent>
-                    <w:p>
-                      <w:pPr>
-                        <w:pStyle w:val="Heading1"/>
-                        <w:jc w:val="right"/>
-                      </w:pPr>
-                      <w:r>
-                        <w:t>Education</w:t>
-                      </w:r>
-                    </w:p>
-                    <w:p>
-                      <w:pPr>
-                        <w:jc w:val="right"/>
-                      </w:pPr>
-                      <w:r>
-                        <w:t>2010 - 2014</w:t>
-                      </w:r>
-                    </w:p>
-                  </w:txbxContent>
-                </v:textbox>
-                <w10:wrap type="through" anchorx="page" anchory="page"/>
-              </v:shape>
-            </w:pict>
-          </mc:Fallback>
-        </mc:AlternateContent>
-      </w:r>
-      <w:r>
-        <w:rPr>
-          <w:noProof/>
-        </w:rPr>
-        <mc:AlternateContent>
-          <mc:Choice Requires="wps">
-            <w:drawing>
-              <wp:anchor distT="0" distB="0" distL="114300" distR="114300" simplePos="0" relativeHeight="251670528" behindDoc="0" locked="0" layoutInCell="1" allowOverlap="1" wp14:anchorId="2C799F31" wp14:editId="17EEEC47">
-                <wp:simplePos x="0" y="0"/>
-                <wp:positionH relativeFrom="page">
-                  <wp:posOffset>2046605</wp:posOffset>
-                </wp:positionH>
-                <wp:positionV relativeFrom="page">
-                  <wp:posOffset>2802890</wp:posOffset>
+                  <wp:posOffset>2327275</wp:posOffset>
                 </wp:positionV>
                 <wp:extent cx="260985" cy="586105"/>
                 <wp:effectExtent l="0" t="0" r="0" b="23495"/>
@@ -1190,7 +1518,7 @@
                               <w:tblLook w:val="04A0" w:firstRow="1" w:lastRow="0" w:firstColumn="1" w:lastColumn="0" w:noHBand="0" w:noVBand="1"/>
                             </w:tblPr>
                             <w:tblGrid>
-                              <w:gridCol w:w="3292"/>
+                              <w:gridCol w:w="3007"/>
                               <w:gridCol w:w="1811"/>
                             </w:tblGrid>
                             <w:tr>
@@ -1199,13 +1527,19 @@
                               </w:trPr>
                               <w:tc>
                                 <w:tcPr>
-                                  <w:tcW w:w="3292" w:type="dxa"/>
+                                  <w:tcW w:w="3007" w:type="dxa"/>
                                 </w:tcPr>
                                 <w:p>
                                   <w:pPr>
                                     <w:jc w:val="right"/>
+                                    <w:rPr>
+                                      <w:sz w:val="22"/>
+                                    </w:rPr>
                                   </w:pPr>
                                   <w:r>
+                                    <w:rPr>
+                                      <w:sz w:val="22"/>
+                                    </w:rPr>
                                     <w:t>Michigan State University</w:t>
                                   </w:r>
                                 </w:p>
@@ -1215,7 +1549,15 @@
                                   <w:tcW w:w="1811" w:type="dxa"/>
                                 </w:tcPr>
                                 <w:p>
+                                  <w:pPr>
+                                    <w:rPr>
+                                      <w:sz w:val="22"/>
+                                    </w:rPr>
+                                  </w:pPr>
                                   <w:r>
+                                    <w:rPr>
+                                      <w:sz w:val="22"/>
+                                    </w:rPr>
                                     <w:t>GPA 3.90</w:t>
                                   </w:r>
                                 </w:p>
@@ -1227,13 +1569,19 @@
                               </w:trPr>
                               <w:tc>
                                 <w:tcPr>
-                                  <w:tcW w:w="3292" w:type="dxa"/>
+                                  <w:tcW w:w="3007" w:type="dxa"/>
                                 </w:tcPr>
                                 <w:p>
                                   <w:pPr>
                                     <w:jc w:val="right"/>
+                                    <w:rPr>
+                                      <w:sz w:val="22"/>
+                                    </w:rPr>
                                   </w:pPr>
                                   <w:r>
+                                    <w:rPr>
+                                      <w:sz w:val="22"/>
+                                    </w:rPr>
                                     <w:t>Computer Science, BS</w:t>
                                   </w:r>
                                 </w:p>
@@ -1243,7 +1591,15 @@
                                   <w:tcW w:w="1811" w:type="dxa"/>
                                 </w:tcPr>
                                 <w:p>
+                                  <w:pPr>
+                                    <w:rPr>
+                                      <w:sz w:val="22"/>
+                                    </w:rPr>
+                                  </w:pPr>
                                   <w:r>
+                                    <w:rPr>
+                                      <w:sz w:val="22"/>
+                                    </w:rPr>
                                     <w:t>GPA 3.94</w:t>
                                   </w:r>
                                 </w:p>
@@ -1255,13 +1611,19 @@
                               </w:trPr>
                               <w:tc>
                                 <w:tcPr>
-                                  <w:tcW w:w="3292" w:type="dxa"/>
+                                  <w:tcW w:w="3007" w:type="dxa"/>
                                 </w:tcPr>
                                 <w:p>
                                   <w:pPr>
                                     <w:jc w:val="right"/>
+                                    <w:rPr>
+                                      <w:sz w:val="22"/>
+                                    </w:rPr>
                                   </w:pPr>
                                   <w:r>
+                                    <w:rPr>
+                                      <w:sz w:val="22"/>
+                                    </w:rPr>
                                     <w:t>Chinese, Minor</w:t>
                                   </w:r>
                                 </w:p>
@@ -1271,7 +1633,15 @@
                                   <w:tcW w:w="1811" w:type="dxa"/>
                                 </w:tcPr>
                                 <w:p>
+                                  <w:pPr>
+                                    <w:rPr>
+                                      <w:sz w:val="22"/>
+                                    </w:rPr>
+                                  </w:pPr>
                                   <w:r>
+                                    <w:rPr>
+                                      <w:sz w:val="22"/>
+                                    </w:rPr>
                                     <w:t>GPA 3.88</w:t>
                                   </w:r>
                                 </w:p>
@@ -1295,7 +1665,7 @@
           </mc:Choice>
           <mc:Fallback>
             <w:pict>
-              <v:shape id="Text Box 12" o:spid="_x0000_s1033" type="#_x0000_t202" style="position:absolute;margin-left:161.15pt;margin-top:220.7pt;width:20.55pt;height:46.15pt;z-index:251670528;visibility:visible;mso-wrap-style:none;mso-wrap-distance-left:9pt;mso-wrap-distance-top:0;mso-wrap-distance-right:9pt;mso-wrap-distance-bottom:0;mso-position-horizontal:absolute;mso-position-horizontal-relative:page;mso-position-vertical:absolute;mso-position-vertical-relative:page;v-text-anchor:top" o:gfxdata="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" filled="f" stroked="f">
+              <v:shape id="Text Box 12" o:spid="_x0000_s1037" type="#_x0000_t202" style="position:absolute;margin-left:163.6pt;margin-top:183.25pt;width:20.55pt;height:46.15pt;z-index:251670528;visibility:visible;mso-wrap-style:none;mso-wrap-distance-left:9pt;mso-wrap-distance-top:0;mso-wrap-distance-right:9pt;mso-wrap-distance-bottom:0;mso-position-horizontal:absolute;mso-position-horizontal-relative:page;mso-position-vertical:absolute;mso-position-vertical-relative:page;v-text-anchor:top" o:gfxdata="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" filled="f" stroked="f">
                 <v:textbox style="mso-fit-shape-to-text:t" inset="5.75pt,0,5.75pt,0">
                   <w:txbxContent>
                     <w:tbl>
@@ -1318,7 +1688,7 @@
                         <w:tblLook w:val="04A0" w:firstRow="1" w:lastRow="0" w:firstColumn="1" w:lastColumn="0" w:noHBand="0" w:noVBand="1"/>
                       </w:tblPr>
                       <w:tblGrid>
-                        <w:gridCol w:w="3292"/>
+                        <w:gridCol w:w="3007"/>
                         <w:gridCol w:w="1811"/>
                       </w:tblGrid>
                       <w:tr>
@@ -1327,13 +1697,19 @@
                         </w:trPr>
                         <w:tc>
                           <w:tcPr>
-                            <w:tcW w:w="3292" w:type="dxa"/>
+                            <w:tcW w:w="3007" w:type="dxa"/>
                           </w:tcPr>
                           <w:p>
                             <w:pPr>
                               <w:jc w:val="right"/>
+                              <w:rPr>
+                                <w:sz w:val="22"/>
+                              </w:rPr>
                             </w:pPr>
                             <w:r>
+                              <w:rPr>
+                                <w:sz w:val="22"/>
+                              </w:rPr>
                               <w:t>Michigan State University</w:t>
                             </w:r>
                           </w:p>
@@ -1343,7 +1719,15 @@
                             <w:tcW w:w="1811" w:type="dxa"/>
                           </w:tcPr>
                           <w:p>
-                            <w:r>
+                            <w:pPr>
+                              <w:rPr>
+                                <w:sz w:val="22"/>
+                              </w:rPr>
+                            </w:pPr>
+                            <w:r>
+                              <w:rPr>
+                                <w:sz w:val="22"/>
+                              </w:rPr>
                               <w:t>GPA 3.90</w:t>
                             </w:r>
                           </w:p>
@@ -1355,13 +1739,19 @@
                         </w:trPr>
                         <w:tc>
                           <w:tcPr>
-                            <w:tcW w:w="3292" w:type="dxa"/>
+                            <w:tcW w:w="3007" w:type="dxa"/>
                           </w:tcPr>
                           <w:p>
                             <w:pPr>
                               <w:jc w:val="right"/>
+                              <w:rPr>
+                                <w:sz w:val="22"/>
+                              </w:rPr>
                             </w:pPr>
                             <w:r>
+                              <w:rPr>
+                                <w:sz w:val="22"/>
+                              </w:rPr>
                               <w:t>Computer Science, BS</w:t>
                             </w:r>
                           </w:p>
@@ -1371,7 +1761,15 @@
                             <w:tcW w:w="1811" w:type="dxa"/>
                           </w:tcPr>
                           <w:p>
-                            <w:r>
+                            <w:pPr>
+                              <w:rPr>
+                                <w:sz w:val="22"/>
+                              </w:rPr>
+                            </w:pPr>
+                            <w:r>
+                              <w:rPr>
+                                <w:sz w:val="22"/>
+                              </w:rPr>
                               <w:t>GPA 3.94</w:t>
                             </w:r>
                           </w:p>
@@ -1383,13 +1781,19 @@
                         </w:trPr>
                         <w:tc>
                           <w:tcPr>
-                            <w:tcW w:w="3292" w:type="dxa"/>
+                            <w:tcW w:w="3007" w:type="dxa"/>
                           </w:tcPr>
                           <w:p>
                             <w:pPr>
                               <w:jc w:val="right"/>
+                              <w:rPr>
+                                <w:sz w:val="22"/>
+                              </w:rPr>
                             </w:pPr>
                             <w:r>
+                              <w:rPr>
+                                <w:sz w:val="22"/>
+                              </w:rPr>
                               <w:t>Chinese, Minor</w:t>
                             </w:r>
                           </w:p>
@@ -1399,7 +1803,15 @@
                             <w:tcW w:w="1811" w:type="dxa"/>
                           </w:tcPr>
                           <w:p>
-                            <w:r>
+                            <w:pPr>
+                              <w:rPr>
+                                <w:sz w:val="22"/>
+                              </w:rPr>
+                            </w:pPr>
+                            <w:r>
+                              <w:rPr>
+                                <w:sz w:val="22"/>
+                              </w:rPr>
                               <w:t>GPA 3.88</w:t>
                             </w:r>
                           </w:p>
@@ -1422,7 +1834,315 @@
         <mc:AlternateContent>
           <mc:Choice Requires="wps">
             <w:drawing>
-              <wp:anchor distT="0" distB="0" distL="114300" distR="114300" simplePos="0" relativeHeight="251666432" behindDoc="0" locked="0" layoutInCell="1" allowOverlap="1" wp14:anchorId="63A6FD6B" wp14:editId="118B793A">
+              <wp:anchor distT="0" distB="0" distL="114300" distR="114300" simplePos="0" relativeHeight="251694080" behindDoc="0" locked="0" layoutInCell="1" allowOverlap="1" wp14:anchorId="6D3510FF" wp14:editId="7E4CD029">
+                <wp:simplePos x="0" y="0"/>
+                <wp:positionH relativeFrom="page">
+                  <wp:posOffset>685165</wp:posOffset>
+                </wp:positionH>
+                <wp:positionV relativeFrom="page">
+                  <wp:posOffset>2209800</wp:posOffset>
+                </wp:positionV>
+                <wp:extent cx="1567815" cy="576580"/>
+                <wp:effectExtent l="0" t="0" r="0" b="7620"/>
+                <wp:wrapThrough wrapText="bothSides">
+                  <wp:wrapPolygon edited="0">
+                    <wp:start x="0" y="0"/>
+                    <wp:lineTo x="0" y="20934"/>
+                    <wp:lineTo x="20996" y="20934"/>
+                    <wp:lineTo x="20996" y="0"/>
+                    <wp:lineTo x="0" y="0"/>
+                  </wp:wrapPolygon>
+                </wp:wrapThrough>
+                <wp:docPr id="8" name="Text Box 8"/>
+                <wp:cNvGraphicFramePr/>
+                <a:graphic xmlns:a="http://schemas.openxmlformats.org/drawingml/2006/main">
+                  <a:graphicData uri="http://schemas.microsoft.com/office/word/2010/wordprocessingShape">
+                    <wps:wsp>
+                      <wps:cNvSpPr txBox="1"/>
+                      <wps:spPr>
+                        <a:xfrm>
+                          <a:off x="0" y="0"/>
+                          <a:ext cx="1567815" cy="576580"/>
+                        </a:xfrm>
+                        <a:prstGeom prst="rect">
+                          <a:avLst/>
+                        </a:prstGeom>
+                        <a:noFill/>
+                        <a:ln>
+                          <a:noFill/>
+                        </a:ln>
+                        <a:effectLst/>
+                        <a:extLst>
+                          <a:ext uri="{C572A759-6A51-4108-AA02-DFA0A04FC94B}">
+                            <ma14:wrappingTextBoxFlag xmlns:ma14="http://schemas.microsoft.com/office/mac/drawingml/2011/main" val="1"/>
+                          </a:ext>
+                        </a:extLst>
+                      </wps:spPr>
+                      <wps:style>
+                        <a:lnRef idx="0">
+                          <a:schemeClr val="accent1"/>
+                        </a:lnRef>
+                        <a:fillRef idx="0">
+                          <a:schemeClr val="accent1"/>
+                        </a:fillRef>
+                        <a:effectRef idx="0">
+                          <a:schemeClr val="accent1"/>
+                        </a:effectRef>
+                        <a:fontRef idx="minor">
+                          <a:schemeClr val="dk1"/>
+                        </a:fontRef>
+                      </wps:style>
+                      <wps:txbx>
+                        <w:txbxContent>
+                          <w:p>
+                            <w:pPr>
+                              <w:pStyle w:val="Heading1"/>
+                            </w:pPr>
+                            <w:r>
+                              <w:t>Education</w:t>
+                            </w:r>
+                          </w:p>
+                          <w:p>
+                            <w:pPr>
+                              <w:jc w:val="right"/>
+                            </w:pPr>
+                            <w:r>
+                              <w:t>2010 - 2014</w:t>
+                            </w:r>
+                          </w:p>
+                        </w:txbxContent>
+                      </wps:txbx>
+                      <wps:bodyPr rot="0" spcFirstLastPara="0" vertOverflow="overflow" horzOverflow="overflow" vert="horz" wrap="square" lIns="0" tIns="0" rIns="91440" bIns="0" numCol="1" spcCol="0" rtlCol="0" fromWordArt="0" anchor="t" anchorCtr="0" forceAA="0" compatLnSpc="1">
+                        <a:prstTxWarp prst="textNoShape">
+                          <a:avLst/>
+                        </a:prstTxWarp>
+                        <a:noAutofit/>
+                      </wps:bodyPr>
+                    </wps:wsp>
+                  </a:graphicData>
+                </a:graphic>
+                <wp14:sizeRelH relativeFrom="margin">
+                  <wp14:pctWidth>0</wp14:pctWidth>
+                </wp14:sizeRelH>
+                <wp14:sizeRelV relativeFrom="margin">
+                  <wp14:pctHeight>0</wp14:pctHeight>
+                </wp14:sizeRelV>
+              </wp:anchor>
+            </w:drawing>
+          </mc:Choice>
+          <mc:Fallback>
+            <w:pict>
+              <v:shape id="Text Box 8" o:spid="_x0000_s1038" type="#_x0000_t202" style="position:absolute;margin-left:53.95pt;margin-top:174pt;width:123.45pt;height:45.4pt;z-index:251694080;visibility:visible;mso-wrap-style:square;mso-width-percent:0;mso-height-percent:0;mso-wrap-distance-left:9pt;mso-wrap-distance-top:0;mso-wrap-distance-right:9pt;mso-wrap-distance-bottom:0;mso-position-horizontal:absolute;mso-position-horizontal-relative:page;mso-position-vertical:absolute;mso-position-vertical-relative:page;mso-width-percent:0;mso-height-percent:0;mso-width-relative:margin;mso-height-relative:margin;v-text-anchor:top" o:gfxdata="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" mv:complextextbox="1" filled="f" stroked="f">
+                <v:textbox inset="0,0,,0">
+                  <w:txbxContent>
+                    <w:p>
+                      <w:pPr>
+                        <w:pStyle w:val="Heading1"/>
+                      </w:pPr>
+                      <w:r>
+                        <w:t>Education</w:t>
+                      </w:r>
+                    </w:p>
+                    <w:p>
+                      <w:pPr>
+                        <w:jc w:val="right"/>
+                      </w:pPr>
+                      <w:r>
+                        <w:t>2010 - 2014</w:t>
+                      </w:r>
+                    </w:p>
+                  </w:txbxContent>
+                </v:textbox>
+                <w10:wrap type="through" anchorx="page" anchory="page"/>
+              </v:shape>
+            </w:pict>
+          </mc:Fallback>
+        </mc:AlternateContent>
+      </w:r>
+      <w:r>
+        <w:rPr>
+          <w:noProof/>
+        </w:rPr>
+        <mc:AlternateContent>
+          <mc:Choice Requires="wps">
+            <w:drawing>
+              <wp:anchor distT="0" distB="0" distL="114300" distR="114300" simplePos="0" relativeHeight="251686912" behindDoc="0" locked="0" layoutInCell="1" allowOverlap="1" wp14:anchorId="0F7D0664" wp14:editId="54B5075E">
+                <wp:simplePos x="0" y="0"/>
+                <wp:positionH relativeFrom="page">
+                  <wp:posOffset>685800</wp:posOffset>
+                </wp:positionH>
+                <wp:positionV relativeFrom="page">
+                  <wp:posOffset>8940800</wp:posOffset>
+                </wp:positionV>
+                <wp:extent cx="6400800" cy="431800"/>
+                <wp:effectExtent l="0" t="0" r="0" b="0"/>
+                <wp:wrapThrough wrapText="bothSides">
+                  <wp:wrapPolygon edited="0">
+                    <wp:start x="86" y="0"/>
+                    <wp:lineTo x="86" y="20329"/>
+                    <wp:lineTo x="21429" y="20329"/>
+                    <wp:lineTo x="21429" y="0"/>
+                    <wp:lineTo x="86" y="0"/>
+                  </wp:wrapPolygon>
+                </wp:wrapThrough>
+                <wp:docPr id="14" name="Text Box 14"/>
+                <wp:cNvGraphicFramePr/>
+                <a:graphic xmlns:a="http://schemas.openxmlformats.org/drawingml/2006/main">
+                  <a:graphicData uri="http://schemas.microsoft.com/office/word/2010/wordprocessingShape">
+                    <wps:wsp>
+                      <wps:cNvSpPr txBox="1"/>
+                      <wps:spPr>
+                        <a:xfrm>
+                          <a:off x="0" y="0"/>
+                          <a:ext cx="6400800" cy="431800"/>
+                        </a:xfrm>
+                        <a:prstGeom prst="rect">
+                          <a:avLst/>
+                        </a:prstGeom>
+                        <a:noFill/>
+                        <a:ln>
+                          <a:noFill/>
+                        </a:ln>
+                        <a:effectLst/>
+                        <a:extLst>
+                          <a:ext uri="{C572A759-6A51-4108-AA02-DFA0A04FC94B}">
+                            <ma14:wrappingTextBoxFlag xmlns:ma14="http://schemas.microsoft.com/office/mac/drawingml/2011/main" val="1"/>
+                          </a:ext>
+                        </a:extLst>
+                      </wps:spPr>
+                      <wps:txbx>
+                        <w:txbxContent>
+                          <w:p>
+                            <w:pPr>
+                              <w:jc w:val="center"/>
+                              <w:rPr>
+                                <w:rFonts w:ascii="Bree Regular" w:hAnsi="Bree Regular"/>
+                                <w:sz w:val="36"/>
+                              </w:rPr>
+                            </w:pPr>
+                            <w:r>
+                              <w:rPr>
+                                <w:rFonts w:ascii="Bree Regular" w:hAnsi="Bree Regular"/>
+                                <w:sz w:val="36"/>
+                              </w:rPr>
+                              <w:t>Interested?</w:t>
+                            </w:r>
+                            <w:r>
+                              <w:rPr>
+                                <w:rFonts w:ascii="Bree Regular" w:hAnsi="Bree Regular"/>
+                                <w:sz w:val="36"/>
+                              </w:rPr>
+                              <w:t xml:space="preserve"> Let’s talk</w:t>
+                            </w:r>
+                            <w:r>
+                              <w:rPr>
+                                <w:rFonts w:ascii="Bree Regular" w:hAnsi="Bree Regular"/>
+                                <w:sz w:val="36"/>
+                              </w:rPr>
+                              <w:t xml:space="preserve">! </w:t>
+                            </w:r>
+                            <w:r>
+                              <w:rPr>
+                                <w:rFonts w:ascii="Bree Regular" w:hAnsi="Bree Regular"/>
+                                <w:sz w:val="36"/>
+                              </w:rPr>
+                              <w:t xml:space="preserve"> </w:t>
+                            </w:r>
+                            <w:r>
+                              <w:rPr>
+                                <w:rFonts w:ascii="Bree Regular" w:hAnsi="Bree Regular"/>
+                                <w:color w:val="DE430E"/>
+                                <w:sz w:val="36"/>
+                              </w:rPr>
+                              <w:t>wright.grayson@gmail.com</w:t>
+                            </w:r>
+                          </w:p>
+                        </w:txbxContent>
+                      </wps:txbx>
+                      <wps:bodyPr rot="0" spcFirstLastPara="0" vertOverflow="overflow" horzOverflow="overflow" vert="horz" wrap="square" lIns="91440" tIns="45720" rIns="91440" bIns="45720" numCol="1" spcCol="0" rtlCol="0" fromWordArt="0" anchor="t" anchorCtr="0" forceAA="0" compatLnSpc="1">
+                        <a:prstTxWarp prst="textNoShape">
+                          <a:avLst/>
+                        </a:prstTxWarp>
+                        <a:noAutofit/>
+                      </wps:bodyPr>
+                    </wps:wsp>
+                  </a:graphicData>
+                </a:graphic>
+                <wp14:sizeRelH relativeFrom="margin">
+                  <wp14:pctWidth>0</wp14:pctWidth>
+                </wp14:sizeRelH>
+                <wp14:sizeRelV relativeFrom="margin">
+                  <wp14:pctHeight>0</wp14:pctHeight>
+                </wp14:sizeRelV>
+              </wp:anchor>
+            </w:drawing>
+          </mc:Choice>
+          <mc:Fallback>
+            <w:pict>
+              <v:shape id="Text Box 14" o:spid="_x0000_s1039" type="#_x0000_t202" style="position:absolute;margin-left:54pt;margin-top:704pt;width:7in;height:34pt;z-index:251686912;visibility:visible;mso-wrap-style:square;mso-width-percent:0;mso-height-percent:0;mso-wrap-distance-left:9pt;mso-wrap-distance-top:0;mso-wrap-distance-right:9pt;mso-wrap-distance-bottom:0;mso-position-horizontal:absolute;mso-position-horizontal-relative:page;mso-position-vertical:absolute;mso-position-vertical-relative:page;mso-width-percent:0;mso-height-percent:0;mso-width-relative:margin;mso-height-relative:margin;v-text-anchor:top" o:gfxdata="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" mv:complextextbox="1" filled="f" stroked="f">
+                <v:textbox>
+                  <w:txbxContent>
+                    <w:p>
+                      <w:pPr>
+                        <w:jc w:val="center"/>
+                        <w:rPr>
+                          <w:rFonts w:ascii="Bree Regular" w:hAnsi="Bree Regular"/>
+                          <w:sz w:val="36"/>
+                        </w:rPr>
+                      </w:pPr>
+                      <w:r>
+                        <w:rPr>
+                          <w:rFonts w:ascii="Bree Regular" w:hAnsi="Bree Regular"/>
+                          <w:sz w:val="36"/>
+                        </w:rPr>
+                        <w:t>Interested?</w:t>
+                      </w:r>
+                      <w:r>
+                        <w:rPr>
+                          <w:rFonts w:ascii="Bree Regular" w:hAnsi="Bree Regular"/>
+                          <w:sz w:val="36"/>
+                        </w:rPr>
+                        <w:t xml:space="preserve"> Let’s talk</w:t>
+                      </w:r>
+                      <w:r>
+                        <w:rPr>
+                          <w:rFonts w:ascii="Bree Regular" w:hAnsi="Bree Regular"/>
+                          <w:sz w:val="36"/>
+                        </w:rPr>
+                        <w:t xml:space="preserve">! </w:t>
+                      </w:r>
+                      <w:r>
+                        <w:rPr>
+                          <w:rFonts w:ascii="Bree Regular" w:hAnsi="Bree Regular"/>
+                          <w:sz w:val="36"/>
+                        </w:rPr>
+                        <w:t xml:space="preserve"> </w:t>
+                      </w:r>
+                      <w:r>
+                        <w:rPr>
+                          <w:rFonts w:ascii="Bree Regular" w:hAnsi="Bree Regular"/>
+                          <w:color w:val="DE430E"/>
+                          <w:sz w:val="36"/>
+                        </w:rPr>
+                        <w:t>wright.grayson@gmail.com</w:t>
+                      </w:r>
+                    </w:p>
+                  </w:txbxContent>
+                </v:textbox>
+                <w10:wrap type="through" anchorx="page" anchory="page"/>
+              </v:shape>
+            </w:pict>
+          </mc:Fallback>
+        </mc:AlternateContent>
+      </w:r>
+      <w:r>
+        <w:rPr>
+          <w:noProof/>
+        </w:rPr>
+        <mc:AlternateContent>
+          <mc:Choice Requires="wps">
+            <w:drawing>
+              <wp:anchor distT="0" distB="0" distL="114300" distR="114300" simplePos="0" relativeHeight="251666432" behindDoc="0" locked="0" layoutInCell="1" allowOverlap="1" wp14:anchorId="63A6FD6B" wp14:editId="1B9EEEB2">
                 <wp:simplePos x="0" y="0"/>
                 <wp:positionH relativeFrom="page">
                   <wp:posOffset>2252980</wp:posOffset>
@@ -1485,50 +2205,25 @@
                           <w:p>
                             <w:pPr>
                               <w:rPr>
-                                <w:sz w:val="28"/>
+                                <w:sz w:val="22"/>
                               </w:rPr>
                             </w:pPr>
                             <w:r>
                               <w:rPr>
-                                <w:sz w:val="28"/>
-                              </w:rPr>
-                              <w:t>If you’re anything like me, you probably have your computer sitting open next to you right now. D</w:t>
-                            </w:r>
-                            <w:r>
-                              <w:rPr>
-                                <w:sz w:val="28"/>
-                              </w:rPr>
-                              <w:t>o us both a favor and pull</w:t>
-                            </w:r>
-                            <w:r>
-                              <w:rPr>
-                                <w:sz w:val="28"/>
-                              </w:rPr>
-                              <w:t xml:space="preserve"> this resume </w:t>
-                            </w:r>
-                            <w:r>
-                              <w:rPr>
-                                <w:sz w:val="28"/>
-                              </w:rPr>
-                              <w:t xml:space="preserve">up </w:t>
-                            </w:r>
-                            <w:r>
-                              <w:rPr>
-                                <w:sz w:val="28"/>
+                                <w:sz w:val="22"/>
+                              </w:rPr>
+                              <w:t xml:space="preserve">If you’re anything like me, you probably have your computer sitting open next to you right now. Do us both a favor and pull this resume up </w:t>
+                            </w:r>
+                            <w:r>
+                              <w:rPr>
+                                <w:sz w:val="22"/>
                               </w:rPr>
                               <w:t xml:space="preserve">online. </w:t>
                             </w:r>
-                          </w:p>
-                          <w:p>
-                            <w:pPr>
-                              <w:rPr>
-                                <w:sz w:val="28"/>
-                              </w:rPr>
-                            </w:pPr>
                             <w:r>
                               <w:rPr>
                                 <w:color w:val="DE430E"/>
-                                <w:sz w:val="28"/>
+                                <w:sz w:val="22"/>
                               </w:rPr>
                               <w:t>graysonwright.com/resume</w:t>
                             </w:r>
@@ -1555,56 +2250,31 @@
           </mc:Choice>
           <mc:Fallback>
             <w:pict>
-              <v:shape id="Text Box 5" o:spid="_x0000_s1034" type="#_x0000_t202" style="position:absolute;margin-left:177.4pt;margin-top:130.5pt;width:380.6pt;height:90.1pt;z-index:251666432;visibility:visible;mso-wrap-style:square;mso-width-percent:0;mso-height-percent:0;mso-wrap-distance-left:9pt;mso-wrap-distance-top:0;mso-wrap-distance-right:9pt;mso-wrap-distance-bottom:0;mso-position-horizontal:absolute;mso-position-horizontal-relative:page;mso-position-vertical:absolute;mso-position-vertical-relative:page;mso-width-percent:0;mso-height-percent:0;mso-width-relative:margin;mso-height-relative:margin;v-text-anchor:top" o:gfxdata="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" mv:complextextbox="1" filled="f" stroked="f">
+              <v:shape id="Text Box 5" o:spid="_x0000_s1040" type="#_x0000_t202" style="position:absolute;margin-left:177.4pt;margin-top:130.5pt;width:380.6pt;height:90.1pt;z-index:251666432;visibility:visible;mso-wrap-style:square;mso-width-percent:0;mso-height-percent:0;mso-wrap-distance-left:9pt;mso-wrap-distance-top:0;mso-wrap-distance-right:9pt;mso-wrap-distance-bottom:0;mso-position-horizontal:absolute;mso-position-horizontal-relative:page;mso-position-vertical:absolute;mso-position-vertical-relative:page;mso-width-percent:0;mso-height-percent:0;mso-width-relative:margin;mso-height-relative:margin;v-text-anchor:top" o:gfxdata="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" mv:complextextbox="1" filled="f" stroked="f">
                 <v:textbox>
                   <w:txbxContent>
                     <w:p>
                       <w:pPr>
                         <w:rPr>
-                          <w:sz w:val="28"/>
+                          <w:sz w:val="22"/>
                         </w:rPr>
                       </w:pPr>
                       <w:r>
                         <w:rPr>
-                          <w:sz w:val="28"/>
-                        </w:rPr>
-                        <w:t>If you’re anything like me, you probably have your computer sitting open next to you right now. D</w:t>
-                      </w:r>
-                      <w:r>
-                        <w:rPr>
-                          <w:sz w:val="28"/>
-                        </w:rPr>
-                        <w:t>o us both a favor and pull</w:t>
-                      </w:r>
-                      <w:r>
-                        <w:rPr>
-                          <w:sz w:val="28"/>
-                        </w:rPr>
-                        <w:t xml:space="preserve"> this resume </w:t>
-                      </w:r>
-                      <w:r>
-                        <w:rPr>
-                          <w:sz w:val="28"/>
-                        </w:rPr>
-                        <w:t xml:space="preserve">up </w:t>
-                      </w:r>
-                      <w:r>
-                        <w:rPr>
-                          <w:sz w:val="28"/>
+                          <w:sz w:val="22"/>
+                        </w:rPr>
+                        <w:t xml:space="preserve">If you’re anything like me, you probably have your computer sitting open next to you right now. Do us both a favor and pull this resume up </w:t>
+                      </w:r>
+                      <w:r>
+                        <w:rPr>
+                          <w:sz w:val="22"/>
                         </w:rPr>
                         <w:t xml:space="preserve">online. </w:t>
                       </w:r>
-                    </w:p>
-                    <w:p>
-                      <w:pPr>
-                        <w:rPr>
-                          <w:sz w:val="28"/>
-                        </w:rPr>
-                      </w:pPr>
                       <w:r>
                         <w:rPr>
                           <w:color w:val="DE430E"/>
-                          <w:sz w:val="28"/>
+                          <w:sz w:val="22"/>
                         </w:rPr>
                         <w:t>graysonwright.com/resume</w:t>
                       </w:r>
@@ -1624,26 +2294,26 @@
         <mc:AlternateContent>
           <mc:Choice Requires="wps">
             <w:drawing>
-              <wp:anchor distT="0" distB="0" distL="114300" distR="114300" simplePos="0" relativeHeight="251665408" behindDoc="0" locked="0" layoutInCell="1" allowOverlap="1" wp14:anchorId="7AA74A68" wp14:editId="15CE8474">
+              <wp:anchor distT="0" distB="0" distL="114300" distR="114300" simplePos="0" relativeHeight="251661312" behindDoc="0" locked="0" layoutInCell="1" allowOverlap="1" wp14:anchorId="75F701C5" wp14:editId="79423E08">
                 <wp:simplePos x="0" y="0"/>
                 <wp:positionH relativeFrom="page">
-                  <wp:posOffset>685800</wp:posOffset>
+                  <wp:posOffset>2252980</wp:posOffset>
                 </wp:positionH>
                 <wp:positionV relativeFrom="page">
-                  <wp:posOffset>2209799</wp:posOffset>
+                  <wp:posOffset>685800</wp:posOffset>
                 </wp:positionV>
-                <wp:extent cx="1567180" cy="592667"/>
+                <wp:extent cx="4833620" cy="971550"/>
                 <wp:effectExtent l="0" t="0" r="0" b="0"/>
                 <wp:wrapThrough wrapText="bothSides">
                   <wp:wrapPolygon edited="0">
-                    <wp:start x="350" y="0"/>
-                    <wp:lineTo x="350" y="20373"/>
-                    <wp:lineTo x="21005" y="20373"/>
-                    <wp:lineTo x="21005" y="0"/>
-                    <wp:lineTo x="350" y="0"/>
+                    <wp:start x="114" y="0"/>
+                    <wp:lineTo x="114" y="20894"/>
+                    <wp:lineTo x="21339" y="20894"/>
+                    <wp:lineTo x="21339" y="0"/>
+                    <wp:lineTo x="114" y="0"/>
                   </wp:wrapPolygon>
                 </wp:wrapThrough>
-                <wp:docPr id="4" name="Text Box 4"/>
+                <wp:docPr id="2" name="Text Box 2"/>
                 <wp:cNvGraphicFramePr/>
                 <a:graphic xmlns:a="http://schemas.openxmlformats.org/drawingml/2006/main">
                   <a:graphicData uri="http://schemas.microsoft.com/office/word/2010/wordprocessingShape">
@@ -1652,7 +2322,7 @@
                       <wps:spPr>
                         <a:xfrm>
                           <a:off x="0" y="0"/>
-                          <a:ext cx="1567180" cy="592667"/>
+                          <a:ext cx="4833620" cy="971550"/>
                         </a:xfrm>
                         <a:prstGeom prst="rect">
                           <a:avLst/>
@@ -1672,26 +2342,19 @@
                         <w:txbxContent>
                           <w:p>
                             <w:pPr>
-                              <w:jc w:val="right"/>
-                              <w:rPr>
-                                <w:rFonts w:ascii="Proxima Nova Regular" w:hAnsi="Proxima Nova Regular"/>
-                                <w:sz w:val="28"/>
+                              <w:rPr>
+                                <w:rFonts w:ascii="Bree Regular" w:hAnsi="Bree Regular"/>
+                                <w:color w:val="A6A6A6" w:themeColor="background1" w:themeShade="A6"/>
+                                <w:sz w:val="60"/>
                               </w:rPr>
                             </w:pPr>
                             <w:r>
                               <w:rPr>
-                                <w:rFonts w:ascii="Proxima Nova Regular" w:hAnsi="Proxima Nova Regular"/>
-                                <w:sz w:val="28"/>
-                              </w:rPr>
-                              <w:t>github.com/</w:t>
-                            </w:r>
-                            <w:r>
-                              <w:rPr>
-                                <w:rFonts w:ascii="Proxima Nova Regular" w:hAnsi="Proxima Nova Regular"/>
-                                <w:sz w:val="28"/>
-                              </w:rPr>
-                              <w:br/>
-                              <w:t>graysonwright</w:t>
+                                <w:rFonts w:ascii="Bree Regular" w:hAnsi="Bree Regular"/>
+                                <w:color w:val="A6A6A6" w:themeColor="background1" w:themeShade="A6"/>
+                                <w:sz w:val="60"/>
+                              </w:rPr>
+                              <w:t>I turn complicated problems into simple web apps.</w:t>
                             </w:r>
                           </w:p>
                         </w:txbxContent>
@@ -1716,31 +2379,24 @@
           </mc:Choice>
           <mc:Fallback>
             <w:pict>
-              <v:shape id="Text Box 4" o:spid="_x0000_s1035" type="#_x0000_t202" style="position:absolute;margin-left:54pt;margin-top:174pt;width:123.4pt;height:46.65pt;z-index:251665408;visibility:visible;mso-wrap-style:square;mso-width-percent:0;mso-height-percent:0;mso-wrap-distance-left:9pt;mso-wrap-distance-top:0;mso-wrap-distance-right:9pt;mso-wrap-distance-bottom:0;mso-position-horizontal:absolute;mso-position-horizontal-relative:page;mso-position-vertical:absolute;mso-position-vertical-relative:page;mso-width-percent:0;mso-height-percent:0;mso-width-relative:margin;mso-height-relative:margin;v-text-anchor:top" o:gfxdata="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" mv:complextextbox="1" filled="f" stroked="f">
+              <v:shape id="Text Box 2" o:spid="_x0000_s1041" type="#_x0000_t202" style="position:absolute;margin-left:177.4pt;margin-top:54pt;width:380.6pt;height:76.5pt;z-index:251661312;visibility:visible;mso-wrap-style:square;mso-width-percent:0;mso-height-percent:0;mso-wrap-distance-left:9pt;mso-wrap-distance-top:0;mso-wrap-distance-right:9pt;mso-wrap-distance-bottom:0;mso-position-horizontal:absolute;mso-position-horizontal-relative:page;mso-position-vertical:absolute;mso-position-vertical-relative:page;mso-width-percent:0;mso-height-percent:0;mso-width-relative:margin;mso-height-relative:margin;v-text-anchor:top" o:gfxdata="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" mv:complextextbox="1" filled="f" stroked="f">
                 <v:textbox>
                   <w:txbxContent>
                     <w:p>
                       <w:pPr>
-                        <w:jc w:val="right"/>
-                        <w:rPr>
-                          <w:rFonts w:ascii="Proxima Nova Regular" w:hAnsi="Proxima Nova Regular"/>
-                          <w:sz w:val="28"/>
+                        <w:rPr>
+                          <w:rFonts w:ascii="Bree Regular" w:hAnsi="Bree Regular"/>
+                          <w:color w:val="A6A6A6" w:themeColor="background1" w:themeShade="A6"/>
+                          <w:sz w:val="60"/>
                         </w:rPr>
                       </w:pPr>
                       <w:r>
                         <w:rPr>
-                          <w:rFonts w:ascii="Proxima Nova Regular" w:hAnsi="Proxima Nova Regular"/>
-                          <w:sz w:val="28"/>
-                        </w:rPr>
-                        <w:t>github.com/</w:t>
-                      </w:r>
-                      <w:r>
-                        <w:rPr>
-                          <w:rFonts w:ascii="Proxima Nova Regular" w:hAnsi="Proxima Nova Regular"/>
-                          <w:sz w:val="28"/>
-                        </w:rPr>
-                        <w:br/>
-                        <w:t>graysonwright</w:t>
+                          <w:rFonts w:ascii="Bree Regular" w:hAnsi="Bree Regular"/>
+                          <w:color w:val="A6A6A6" w:themeColor="background1" w:themeShade="A6"/>
+                          <w:sz w:val="60"/>
+                        </w:rPr>
+                        <w:t>I turn complicated problems into simple web apps.</w:t>
                       </w:r>
                     </w:p>
                   </w:txbxContent>
@@ -1758,7 +2414,125 @@
         <mc:AlternateContent>
           <mc:Choice Requires="wps">
             <w:drawing>
-              <wp:anchor distT="0" distB="0" distL="114300" distR="114300" simplePos="0" relativeHeight="251663360" behindDoc="0" locked="0" layoutInCell="1" allowOverlap="1" wp14:anchorId="3577A0C6" wp14:editId="0676AE4A">
+              <wp:anchor distT="0" distB="0" distL="114300" distR="114300" simplePos="0" relativeHeight="251659264" behindDoc="0" locked="0" layoutInCell="1" allowOverlap="1" wp14:anchorId="00D40AAA" wp14:editId="1F9530A6">
+                <wp:simplePos x="0" y="0"/>
+                <wp:positionH relativeFrom="page">
+                  <wp:posOffset>685800</wp:posOffset>
+                </wp:positionH>
+                <wp:positionV relativeFrom="page">
+                  <wp:posOffset>685800</wp:posOffset>
+                </wp:positionV>
+                <wp:extent cx="1567180" cy="971550"/>
+                <wp:effectExtent l="0" t="0" r="0" b="0"/>
+                <wp:wrapThrough wrapText="bothSides">
+                  <wp:wrapPolygon edited="0">
+                    <wp:start x="350" y="0"/>
+                    <wp:lineTo x="350" y="20894"/>
+                    <wp:lineTo x="21005" y="20894"/>
+                    <wp:lineTo x="21005" y="0"/>
+                    <wp:lineTo x="350" y="0"/>
+                  </wp:wrapPolygon>
+                </wp:wrapThrough>
+                <wp:docPr id="1" name="Text Box 1"/>
+                <wp:cNvGraphicFramePr/>
+                <a:graphic xmlns:a="http://schemas.openxmlformats.org/drawingml/2006/main">
+                  <a:graphicData uri="http://schemas.microsoft.com/office/word/2010/wordprocessingShape">
+                    <wps:wsp>
+                      <wps:cNvSpPr txBox="1"/>
+                      <wps:spPr>
+                        <a:xfrm>
+                          <a:off x="0" y="0"/>
+                          <a:ext cx="1567180" cy="971550"/>
+                        </a:xfrm>
+                        <a:prstGeom prst="rect">
+                          <a:avLst/>
+                        </a:prstGeom>
+                        <a:noFill/>
+                        <a:ln>
+                          <a:noFill/>
+                        </a:ln>
+                        <a:effectLst/>
+                        <a:extLst>
+                          <a:ext uri="{C572A759-6A51-4108-AA02-DFA0A04FC94B}">
+                            <ma14:wrappingTextBoxFlag xmlns:ma14="http://schemas.microsoft.com/office/mac/drawingml/2011/main" val="1"/>
+                          </a:ext>
+                        </a:extLst>
+                      </wps:spPr>
+                      <wps:txbx>
+                        <w:txbxContent>
+                          <w:p>
+                            <w:pPr>
+                              <w:jc w:val="right"/>
+                              <w:rPr>
+                                <w:rFonts w:ascii="Bree Bold Oblique" w:hAnsi="Bree Bold Oblique"/>
+                                <w:sz w:val="60"/>
+                              </w:rPr>
+                            </w:pPr>
+                            <w:r>
+                              <w:rPr>
+                                <w:rFonts w:ascii="Bree Bold Oblique" w:hAnsi="Bree Bold Oblique"/>
+                                <w:sz w:val="60"/>
+                              </w:rPr>
+                              <w:t>Grayson Wright</w:t>
+                            </w:r>
+                          </w:p>
+                        </w:txbxContent>
+                      </wps:txbx>
+                      <wps:bodyPr rot="0" spcFirstLastPara="0" vertOverflow="overflow" horzOverflow="overflow" vert="horz" wrap="square" lIns="91440" tIns="45720" rIns="91440" bIns="45720" numCol="1" spcCol="0" rtlCol="0" fromWordArt="0" anchor="t" anchorCtr="0" forceAA="0" compatLnSpc="1">
+                        <a:prstTxWarp prst="textNoShape">
+                          <a:avLst/>
+                        </a:prstTxWarp>
+                        <a:noAutofit/>
+                      </wps:bodyPr>
+                    </wps:wsp>
+                  </a:graphicData>
+                </a:graphic>
+                <wp14:sizeRelH relativeFrom="margin">
+                  <wp14:pctWidth>0</wp14:pctWidth>
+                </wp14:sizeRelH>
+                <wp14:sizeRelV relativeFrom="margin">
+                  <wp14:pctHeight>0</wp14:pctHeight>
+                </wp14:sizeRelV>
+              </wp:anchor>
+            </w:drawing>
+          </mc:Choice>
+          <mc:Fallback>
+            <w:pict>
+              <v:shape id="Text Box 1" o:spid="_x0000_s1042" type="#_x0000_t202" style="position:absolute;margin-left:54pt;margin-top:54pt;width:123.4pt;height:76.5pt;z-index:251659264;visibility:visible;mso-wrap-style:square;mso-width-percent:0;mso-height-percent:0;mso-wrap-distance-left:9pt;mso-wrap-distance-top:0;mso-wrap-distance-right:9pt;mso-wrap-distance-bottom:0;mso-position-horizontal:absolute;mso-position-horizontal-relative:page;mso-position-vertical:absolute;mso-position-vertical-relative:page;mso-width-percent:0;mso-height-percent:0;mso-width-relative:margin;mso-height-relative:margin;v-text-anchor:top" o:gfxdata="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" mv:complextextbox="1" filled="f" stroked="f">
+                <v:textbox>
+                  <w:txbxContent>
+                    <w:p>
+                      <w:pPr>
+                        <w:jc w:val="right"/>
+                        <w:rPr>
+                          <w:rFonts w:ascii="Bree Bold Oblique" w:hAnsi="Bree Bold Oblique"/>
+                          <w:sz w:val="60"/>
+                        </w:rPr>
+                      </w:pPr>
+                      <w:r>
+                        <w:rPr>
+                          <w:rFonts w:ascii="Bree Bold Oblique" w:hAnsi="Bree Bold Oblique"/>
+                          <w:sz w:val="60"/>
+                        </w:rPr>
+                        <w:t>Grayson Wright</w:t>
+                      </w:r>
+                    </w:p>
+                  </w:txbxContent>
+                </v:textbox>
+                <w10:wrap type="through" anchorx="page" anchory="page"/>
+              </v:shape>
+            </w:pict>
+          </mc:Fallback>
+        </mc:AlternateContent>
+      </w:r>
+      <w:r>
+        <w:rPr>
+          <w:noProof/>
+        </w:rPr>
+        <mc:AlternateContent>
+          <mc:Choice Requires="wps">
+            <w:drawing>
+              <wp:anchor distT="0" distB="0" distL="114300" distR="114300" simplePos="0" relativeHeight="251688960" behindDoc="0" locked="0" layoutInCell="1" allowOverlap="1" wp14:anchorId="553395F7" wp14:editId="370CFF2B">
                 <wp:simplePos x="0" y="0"/>
                 <wp:positionH relativeFrom="page">
                   <wp:posOffset>685800</wp:posOffset>
@@ -1809,12 +2583,14 @@
                               <w:jc w:val="right"/>
                               <w:rPr>
                                 <w:rFonts w:ascii="Proxima Nova Regular" w:hAnsi="Proxima Nova Regular"/>
+                                <w:color w:val="EC0006"/>
                                 <w:sz w:val="28"/>
                               </w:rPr>
                             </w:pPr>
                             <w:r>
                               <w:rPr>
                                 <w:rFonts w:ascii="Proxima Nova Regular" w:hAnsi="Proxima Nova Regular"/>
+                                <w:color w:val="EC0006"/>
                                 <w:sz w:val="28"/>
                               </w:rPr>
                               <w:t>wright.grayson</w:t>
@@ -1825,12 +2601,14 @@
                               <w:jc w:val="right"/>
                               <w:rPr>
                                 <w:rFonts w:ascii="Proxima Nova Regular" w:hAnsi="Proxima Nova Regular"/>
+                                <w:color w:val="EC0006"/>
                                 <w:sz w:val="26"/>
                               </w:rPr>
                             </w:pPr>
                             <w:r>
                               <w:rPr>
                                 <w:rFonts w:ascii="Proxima Nova Regular" w:hAnsi="Proxima Nova Regular"/>
+                                <w:color w:val="EC0006"/>
                                 <w:sz w:val="28"/>
                               </w:rPr>
                               <w:t>@gmail.com</w:t>
@@ -1858,7 +2636,7 @@
           </mc:Choice>
           <mc:Fallback>
             <w:pict>
-              <v:shape id="Text Box 3" o:spid="_x0000_s1036" type="#_x0000_t202" style="position:absolute;margin-left:54pt;margin-top:130.5pt;width:123.4pt;height:43.5pt;z-index:251663360;visibility:visible;mso-wrap-style:square;mso-width-percent:0;mso-height-percent:0;mso-wrap-distance-left:9pt;mso-wrap-distance-top:0;mso-wrap-distance-right:9pt;mso-wrap-distance-bottom:0;mso-position-horizontal:absolute;mso-position-horizontal-relative:page;mso-position-vertical:absolute;mso-position-vertical-relative:page;mso-width-percent:0;mso-height-percent:0;mso-width-relative:margin;mso-height-relative:margin;v-text-anchor:top" o:gfxdata="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" mv:complextextbox="1" filled="f" stroked="f">
+              <v:shape id="Text Box 3" o:spid="_x0000_s1043" type="#_x0000_t202" style="position:absolute;margin-left:54pt;margin-top:130.5pt;width:123.4pt;height:43.5pt;z-index:251688960;visibility:visible;mso-wrap-style:square;mso-width-percent:0;mso-height-percent:0;mso-wrap-distance-left:9pt;mso-wrap-distance-top:0;mso-wrap-distance-right:9pt;mso-wrap-distance-bottom:0;mso-position-horizontal:absolute;mso-position-horizontal-relative:page;mso-position-vertical:absolute;mso-position-vertical-relative:page;mso-width-percent:0;mso-height-percent:0;mso-width-relative:margin;mso-height-relative:margin;v-text-anchor:top" o:gfxdata="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" mv:complextextbox="1" filled="f" stroked="f">
                 <v:textbox>
                   <w:txbxContent>
                     <w:p>
@@ -1866,12 +2644,14 @@
                         <w:jc w:val="right"/>
                         <w:rPr>
                           <w:rFonts w:ascii="Proxima Nova Regular" w:hAnsi="Proxima Nova Regular"/>
+                          <w:color w:val="EC0006"/>
                           <w:sz w:val="28"/>
                         </w:rPr>
                       </w:pPr>
                       <w:r>
                         <w:rPr>
                           <w:rFonts w:ascii="Proxima Nova Regular" w:hAnsi="Proxima Nova Regular"/>
+                          <w:color w:val="EC0006"/>
                           <w:sz w:val="28"/>
                         </w:rPr>
                         <w:t>wright.grayson</w:t>
@@ -1882,12 +2662,14 @@
                         <w:jc w:val="right"/>
                         <w:rPr>
                           <w:rFonts w:ascii="Proxima Nova Regular" w:hAnsi="Proxima Nova Regular"/>
+                          <w:color w:val="EC0006"/>
                           <w:sz w:val="26"/>
                         </w:rPr>
                       </w:pPr>
                       <w:r>
                         <w:rPr>
                           <w:rFonts w:ascii="Proxima Nova Regular" w:hAnsi="Proxima Nova Regular"/>
+                          <w:color w:val="EC0006"/>
                           <w:sz w:val="28"/>
                         </w:rPr>
                         <w:t>@gmail.com</w:t>
@@ -1901,246 +2683,6 @@
           </mc:Fallback>
         </mc:AlternateContent>
       </w:r>
-      <w:r>
-        <w:rPr>
-          <w:noProof/>
-        </w:rPr>
-        <mc:AlternateContent>
-          <mc:Choice Requires="wps">
-            <w:drawing>
-              <wp:anchor distT="0" distB="0" distL="114300" distR="114300" simplePos="0" relativeHeight="251661312" behindDoc="0" locked="0" layoutInCell="1" allowOverlap="1" wp14:anchorId="75F701C5" wp14:editId="200BD416">
-                <wp:simplePos x="0" y="0"/>
-                <wp:positionH relativeFrom="page">
-                  <wp:posOffset>2252980</wp:posOffset>
-                </wp:positionH>
-                <wp:positionV relativeFrom="page">
-                  <wp:posOffset>685800</wp:posOffset>
-                </wp:positionV>
-                <wp:extent cx="4833620" cy="971550"/>
-                <wp:effectExtent l="0" t="0" r="0" b="0"/>
-                <wp:wrapThrough wrapText="bothSides">
-                  <wp:wrapPolygon edited="0">
-                    <wp:start x="114" y="0"/>
-                    <wp:lineTo x="114" y="20894"/>
-                    <wp:lineTo x="21339" y="20894"/>
-                    <wp:lineTo x="21339" y="0"/>
-                    <wp:lineTo x="114" y="0"/>
-                  </wp:wrapPolygon>
-                </wp:wrapThrough>
-                <wp:docPr id="2" name="Text Box 2"/>
-                <wp:cNvGraphicFramePr/>
-                <a:graphic xmlns:a="http://schemas.openxmlformats.org/drawingml/2006/main">
-                  <a:graphicData uri="http://schemas.microsoft.com/office/word/2010/wordprocessingShape">
-                    <wps:wsp>
-                      <wps:cNvSpPr txBox="1"/>
-                      <wps:spPr>
-                        <a:xfrm>
-                          <a:off x="0" y="0"/>
-                          <a:ext cx="4833620" cy="971550"/>
-                        </a:xfrm>
-                        <a:prstGeom prst="rect">
-                          <a:avLst/>
-                        </a:prstGeom>
-                        <a:noFill/>
-                        <a:ln>
-                          <a:noFill/>
-                        </a:ln>
-                        <a:effectLst/>
-                        <a:extLst>
-                          <a:ext uri="{C572A759-6A51-4108-AA02-DFA0A04FC94B}">
-                            <ma14:wrappingTextBoxFlag xmlns:ma14="http://schemas.microsoft.com/office/mac/drawingml/2011/main" val="1"/>
-                          </a:ext>
-                        </a:extLst>
-                      </wps:spPr>
-                      <wps:txbx>
-                        <w:txbxContent>
-                          <w:p>
-                            <w:pPr>
-                              <w:rPr>
-                                <w:rFonts w:ascii="Bree Regular" w:hAnsi="Bree Regular"/>
-                                <w:color w:val="A6A6A6" w:themeColor="background1" w:themeShade="A6"/>
-                                <w:sz w:val="60"/>
-                              </w:rPr>
-                            </w:pPr>
-                            <w:r>
-                              <w:rPr>
-                                <w:rFonts w:ascii="Bree Regular" w:hAnsi="Bree Regular"/>
-                                <w:color w:val="A6A6A6" w:themeColor="background1" w:themeShade="A6"/>
-                                <w:sz w:val="60"/>
-                              </w:rPr>
-                              <w:t>I turn complicated problems into simple web apps.</w:t>
-                            </w:r>
-                          </w:p>
-                        </w:txbxContent>
-                      </wps:txbx>
-                      <wps:bodyPr rot="0" spcFirstLastPara="0" vertOverflow="overflow" horzOverflow="overflow" vert="horz" wrap="square" lIns="91440" tIns="45720" rIns="91440" bIns="45720" numCol="1" spcCol="0" rtlCol="0" fromWordArt="0" anchor="t" anchorCtr="0" forceAA="0" compatLnSpc="1">
-                        <a:prstTxWarp prst="textNoShape">
-                          <a:avLst/>
-                        </a:prstTxWarp>
-                        <a:noAutofit/>
-                      </wps:bodyPr>
-                    </wps:wsp>
-                  </a:graphicData>
-                </a:graphic>
-                <wp14:sizeRelH relativeFrom="margin">
-                  <wp14:pctWidth>0</wp14:pctWidth>
-                </wp14:sizeRelH>
-                <wp14:sizeRelV relativeFrom="margin">
-                  <wp14:pctHeight>0</wp14:pctHeight>
-                </wp14:sizeRelV>
-              </wp:anchor>
-            </w:drawing>
-          </mc:Choice>
-          <mc:Fallback>
-            <w:pict>
-              <v:shape id="Text Box 2" o:spid="_x0000_s1037" type="#_x0000_t202" style="position:absolute;margin-left:177.4pt;margin-top:54pt;width:380.6pt;height:76.5pt;z-index:251661312;visibility:visible;mso-wrap-style:square;mso-width-percent:0;mso-height-percent:0;mso-wrap-distance-left:9pt;mso-wrap-distance-top:0;mso-wrap-distance-right:9pt;mso-wrap-distance-bottom:0;mso-position-horizontal:absolute;mso-position-horizontal-relative:page;mso-position-vertical:absolute;mso-position-vertical-relative:page;mso-width-percent:0;mso-height-percent:0;mso-width-relative:margin;mso-height-relative:margin;v-text-anchor:top" o:gfxdata="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" mv:complextextbox="1" filled="f" stroked="f">
-                <v:textbox>
-                  <w:txbxContent>
-                    <w:p>
-                      <w:pPr>
-                        <w:rPr>
-                          <w:rFonts w:ascii="Bree Regular" w:hAnsi="Bree Regular"/>
-                          <w:color w:val="A6A6A6" w:themeColor="background1" w:themeShade="A6"/>
-                          <w:sz w:val="60"/>
-                        </w:rPr>
-                      </w:pPr>
-                      <w:r>
-                        <w:rPr>
-                          <w:rFonts w:ascii="Bree Regular" w:hAnsi="Bree Regular"/>
-                          <w:color w:val="A6A6A6" w:themeColor="background1" w:themeShade="A6"/>
-                          <w:sz w:val="60"/>
-                        </w:rPr>
-                        <w:t>I turn complicated problems into simple web apps.</w:t>
-                      </w:r>
-                    </w:p>
-                  </w:txbxContent>
-                </v:textbox>
-                <w10:wrap type="through" anchorx="page" anchory="page"/>
-              </v:shape>
-            </w:pict>
-          </mc:Fallback>
-        </mc:AlternateContent>
-      </w:r>
-      <w:r>
-        <w:rPr>
-          <w:noProof/>
-        </w:rPr>
-        <mc:AlternateContent>
-          <mc:Choice Requires="wps">
-            <w:drawing>
-              <wp:anchor distT="0" distB="0" distL="114300" distR="114300" simplePos="0" relativeHeight="251659264" behindDoc="0" locked="0" layoutInCell="1" allowOverlap="1" wp14:anchorId="00D40AAA" wp14:editId="61A9D7D9">
-                <wp:simplePos x="0" y="0"/>
-                <wp:positionH relativeFrom="page">
-                  <wp:posOffset>685800</wp:posOffset>
-                </wp:positionH>
-                <wp:positionV relativeFrom="page">
-                  <wp:posOffset>685800</wp:posOffset>
-                </wp:positionV>
-                <wp:extent cx="1567180" cy="971550"/>
-                <wp:effectExtent l="0" t="0" r="0" b="0"/>
-                <wp:wrapThrough wrapText="bothSides">
-                  <wp:wrapPolygon edited="0">
-                    <wp:start x="350" y="0"/>
-                    <wp:lineTo x="350" y="20894"/>
-                    <wp:lineTo x="21005" y="20894"/>
-                    <wp:lineTo x="21005" y="0"/>
-                    <wp:lineTo x="350" y="0"/>
-                  </wp:wrapPolygon>
-                </wp:wrapThrough>
-                <wp:docPr id="1" name="Text Box 1"/>
-                <wp:cNvGraphicFramePr/>
-                <a:graphic xmlns:a="http://schemas.openxmlformats.org/drawingml/2006/main">
-                  <a:graphicData uri="http://schemas.microsoft.com/office/word/2010/wordprocessingShape">
-                    <wps:wsp>
-                      <wps:cNvSpPr txBox="1"/>
-                      <wps:spPr>
-                        <a:xfrm>
-                          <a:off x="0" y="0"/>
-                          <a:ext cx="1567180" cy="971550"/>
-                        </a:xfrm>
-                        <a:prstGeom prst="rect">
-                          <a:avLst/>
-                        </a:prstGeom>
-                        <a:noFill/>
-                        <a:ln>
-                          <a:noFill/>
-                        </a:ln>
-                        <a:effectLst/>
-                        <a:extLst>
-                          <a:ext uri="{C572A759-6A51-4108-AA02-DFA0A04FC94B}">
-                            <ma14:wrappingTextBoxFlag xmlns:ma14="http://schemas.microsoft.com/office/mac/drawingml/2011/main" val="1"/>
-                          </a:ext>
-                        </a:extLst>
-                      </wps:spPr>
-                      <wps:txbx>
-                        <w:txbxContent>
-                          <w:p>
-                            <w:pPr>
-                              <w:jc w:val="right"/>
-                              <w:rPr>
-                                <w:rFonts w:ascii="Bree Bold Oblique" w:hAnsi="Bree Bold Oblique"/>
-                                <w:sz w:val="60"/>
-                              </w:rPr>
-                            </w:pPr>
-                            <w:r>
-                              <w:rPr>
-                                <w:rFonts w:ascii="Bree Bold Oblique" w:hAnsi="Bree Bold Oblique"/>
-                                <w:sz w:val="60"/>
-                              </w:rPr>
-                              <w:t>Grayson Wright</w:t>
-                            </w:r>
-                          </w:p>
-                        </w:txbxContent>
-                      </wps:txbx>
-                      <wps:bodyPr rot="0" spcFirstLastPara="0" vertOverflow="overflow" horzOverflow="overflow" vert="horz" wrap="square" lIns="91440" tIns="45720" rIns="91440" bIns="45720" numCol="1" spcCol="0" rtlCol="0" fromWordArt="0" anchor="t" anchorCtr="0" forceAA="0" compatLnSpc="1">
-                        <a:prstTxWarp prst="textNoShape">
-                          <a:avLst/>
-                        </a:prstTxWarp>
-                        <a:noAutofit/>
-                      </wps:bodyPr>
-                    </wps:wsp>
-                  </a:graphicData>
-                </a:graphic>
-                <wp14:sizeRelH relativeFrom="margin">
-                  <wp14:pctWidth>0</wp14:pctWidth>
-                </wp14:sizeRelH>
-                <wp14:sizeRelV relativeFrom="margin">
-                  <wp14:pctHeight>0</wp14:pctHeight>
-                </wp14:sizeRelV>
-              </wp:anchor>
-            </w:drawing>
-          </mc:Choice>
-          <mc:Fallback>
-            <w:pict>
-              <v:shape id="Text Box 1" o:spid="_x0000_s1038" type="#_x0000_t202" style="position:absolute;margin-left:54pt;margin-top:54pt;width:123.4pt;height:76.5pt;z-index:251659264;visibility:visible;mso-wrap-style:square;mso-width-percent:0;mso-height-percent:0;mso-wrap-distance-left:9pt;mso-wrap-distance-top:0;mso-wrap-distance-right:9pt;mso-wrap-distance-bottom:0;mso-position-horizontal:absolute;mso-position-horizontal-relative:page;mso-position-vertical:absolute;mso-position-vertical-relative:page;mso-width-percent:0;mso-height-percent:0;mso-width-relative:margin;mso-height-relative:margin;v-text-anchor:top" o:gfxdata="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" mv:complextextbox="1" filled="f" stroked="f">
-                <v:textbox>
-                  <w:txbxContent>
-                    <w:p>
-                      <w:pPr>
-                        <w:jc w:val="right"/>
-                        <w:rPr>
-                          <w:rFonts w:ascii="Bree Bold Oblique" w:hAnsi="Bree Bold Oblique"/>
-                          <w:sz w:val="60"/>
-                        </w:rPr>
-                      </w:pPr>
-                      <w:r>
-                        <w:rPr>
-                          <w:rFonts w:ascii="Bree Bold Oblique" w:hAnsi="Bree Bold Oblique"/>
-                          <w:sz w:val="60"/>
-                        </w:rPr>
-                        <w:t>Grayson Wright</w:t>
-                      </w:r>
-                    </w:p>
-                  </w:txbxContent>
-                </v:textbox>
-                <w10:wrap type="through" anchorx="page" anchory="page"/>
-              </v:shape>
-            </w:pict>
-          </mc:Fallback>
-        </mc:AlternateContent>
-      </w:r>
-      <w:bookmarkStart w:id="0" w:name="_GoBack"/>
-      <w:bookmarkEnd w:id="0"/>
     </w:p>
     <w:sectPr>
       <w:pgSz w:w="12240" w:h="15840"/>
@@ -2319,9 +2861,10 @@
     <w:link w:val="Heading1Char"/>
     <w:uiPriority w:val="9"/>
     <w:qFormat/>
-    <w:rsid w:val="0012608A"/>
+    <w:rsid w:val="00C20F8C"/>
     <w:pPr>
-      <w:spacing w:before="120" w:line="276" w:lineRule="auto"/>
+      <w:spacing w:before="60" w:line="276" w:lineRule="auto"/>
+      <w:jc w:val="right"/>
       <w:outlineLvl w:val="0"/>
     </w:pPr>
     <w:rPr>
@@ -2363,7 +2906,7 @@
     <w:basedOn w:val="DefaultParagraphFont"/>
     <w:link w:val="Heading1"/>
     <w:uiPriority w:val="9"/>
-    <w:rsid w:val="0012608A"/>
+    <w:rsid w:val="00C20F8C"/>
     <w:rPr>
       <w:rFonts w:ascii="Proxima Nova Bold" w:hAnsi="Proxima Nova Bold"/>
       <w:sz w:val="28"/>
@@ -2563,9 +3106,10 @@
     <w:link w:val="Heading1Char"/>
     <w:uiPriority w:val="9"/>
     <w:qFormat/>
-    <w:rsid w:val="0012608A"/>
+    <w:rsid w:val="00C20F8C"/>
     <w:pPr>
-      <w:spacing w:before="120" w:line="276" w:lineRule="auto"/>
+      <w:spacing w:before="60" w:line="276" w:lineRule="auto"/>
+      <w:jc w:val="right"/>
       <w:outlineLvl w:val="0"/>
     </w:pPr>
     <w:rPr>
@@ -2607,7 +3151,7 @@
     <w:basedOn w:val="DefaultParagraphFont"/>
     <w:link w:val="Heading1"/>
     <w:uiPriority w:val="9"/>
-    <w:rsid w:val="0012608A"/>
+    <w:rsid w:val="00C20F8C"/>
     <w:rPr>
       <w:rFonts w:ascii="Proxima Nova Bold" w:hAnsi="Proxima Nova Bold"/>
       <w:sz w:val="28"/>
@@ -2965,7 +3509,7 @@
 </file>
 
 <file path=customXml/itemProps1.xml><?xml version="1.0" encoding="utf-8"?>
-<ds:datastoreItem xmlns:ds="http://schemas.openxmlformats.org/officeDocument/2006/customXml" ds:itemID="{3C4C8020-C312-8E4D-8FFA-660C1A586C28}">
+<ds:datastoreItem xmlns:ds="http://schemas.openxmlformats.org/officeDocument/2006/customXml" ds:itemID="{ACEB07C4-FF0E-464A-81A6-B6F0C167A372}">
   <ds:schemaRefs>
     <ds:schemaRef ds:uri="http://schemas.openxmlformats.org/officeDocument/2006/bibliography"/>
   </ds:schemaRefs>

</xml_diff>